<commit_message>
finish explanatory note, add last year's operator's manual
</commit_message>
<xml_diff>
--- a/docs/Пояснительная записка.docx
+++ b/docs/Пояснительная записка.docx
@@ -1272,8 +1272,10 @@
           <w:b/>
           <w:szCs w:val="24"/>
         </w:rPr>
-        <w:t>24</w:t>
-      </w:r>
+        <w:t>35</w:t>
+      </w:r>
+      <w:bookmarkStart w:id="1" w:name="_GoBack"/>
+      <w:bookmarkEnd w:id="1"/>
     </w:p>
     <w:tbl>
       <w:tblPr>
@@ -3825,16 +3827,7 @@
                     <w:rStyle w:val="a5"/>
                     <w:noProof/>
                   </w:rPr>
-                  <w:t>ИСТОЧНИКИ, ИСПОЛЬЗОВА</w:t>
-                </w:r>
-                <w:bookmarkStart w:id="1" w:name="_GoBack"/>
-                <w:bookmarkEnd w:id="1"/>
-                <w:r>
-                  <w:rPr>
-                    <w:rStyle w:val="a5"/>
-                    <w:noProof/>
-                  </w:rPr>
-                  <w:t>ННЫЕ ПРИ РАЗРАБОТКЕ</w:t>
+                  <w:t>ИСТОЧНИКИ, ИСПОЛЬЗОВАННЫЕ ПРИ РАЗРАБОТКЕ</w:t>
                 </w:r>
                 <w:r>
                   <w:rPr>
@@ -10476,7 +10469,7 @@
         <w:jc w:val="left"/>
         <w:rPr>
           <w:szCs w:val="24"/>
-          <w:lang w:val="en-US" w:eastAsia="ru-RU"/>
+          <w:lang w:eastAsia="ru-RU"/>
         </w:rPr>
       </w:pPr>
       <w:bookmarkStart w:id="24" w:name="_Toc6442124"/>
@@ -10491,14 +10484,14 @@
       <w:r>
         <w:rPr>
           <w:szCs w:val="24"/>
-          <w:lang w:val="en-US" w:eastAsia="ru-RU"/>
+          <w:lang w:eastAsia="ru-RU"/>
         </w:rPr>
         <w:t xml:space="preserve"> </w:t>
       </w:r>
       <w:r>
         <w:rPr>
           <w:szCs w:val="24"/>
-          <w:lang w:val="en-US" w:eastAsia="ru-RU"/>
+          <w:lang w:eastAsia="ru-RU"/>
         </w:rPr>
         <w:t>1</w:t>
       </w:r>
@@ -10511,7 +10504,7 @@
           <w:rFonts w:cs="Times New Roman"/>
           <w:b/>
           <w:szCs w:val="24"/>
-          <w:lang w:val="en-US" w:eastAsia="ru-RU"/>
+          <w:lang w:eastAsia="ru-RU"/>
         </w:rPr>
       </w:pPr>
       <w:r>
@@ -10528,7 +10521,7 @@
           <w:rFonts w:cs="Times New Roman"/>
           <w:b/>
           <w:szCs w:val="24"/>
-          <w:lang w:val="en-US" w:eastAsia="ru-RU"/>
+          <w:lang w:eastAsia="ru-RU"/>
         </w:rPr>
         <w:t xml:space="preserve"> </w:t>
       </w:r>
@@ -10546,7 +10539,7 @@
           <w:rFonts w:cs="Times New Roman"/>
           <w:b/>
           <w:szCs w:val="24"/>
-          <w:lang w:val="en-US" w:eastAsia="ru-RU"/>
+          <w:lang w:eastAsia="ru-RU"/>
         </w:rPr>
         <w:t xml:space="preserve"> </w:t>
       </w:r>
@@ -10564,7 +10557,7 @@
           <w:rFonts w:cs="Times New Roman"/>
           <w:b/>
           <w:szCs w:val="24"/>
-          <w:lang w:val="en-US" w:eastAsia="ru-RU"/>
+          <w:lang w:eastAsia="ru-RU"/>
         </w:rPr>
         <w:t xml:space="preserve"> </w:t>
       </w:r>
@@ -10582,7 +10575,7 @@
           <w:rFonts w:cs="Times New Roman"/>
           <w:b/>
           <w:szCs w:val="24"/>
-          <w:lang w:val="en-US" w:eastAsia="ru-RU"/>
+          <w:lang w:eastAsia="ru-RU"/>
         </w:rPr>
         <w:t xml:space="preserve"> </w:t>
       </w:r>
@@ -10830,7 +10823,7 @@
           <w:rFonts w:cs="Times New Roman"/>
           <w:b/>
           <w:szCs w:val="24"/>
-          <w:lang w:val="en-US" w:eastAsia="ru-RU"/>
+          <w:lang w:eastAsia="ru-RU"/>
         </w:rPr>
       </w:pPr>
     </w:p>
@@ -10859,15 +10852,7 @@
           <w:szCs w:val="24"/>
           <w:lang w:val="en-US" w:eastAsia="ru-RU"/>
         </w:rPr>
-        <w:t>ru.dansstuff.simpleopengl</w:t>
-      </w:r>
-      <w:r>
-        <w:rPr>
-          <w:rFonts w:ascii="Consolas" w:hAnsi="Consolas" w:cs="Consolas"/>
-          <w:szCs w:val="24"/>
-          <w:lang w:val="en-US" w:eastAsia="ru-RU"/>
-        </w:rPr>
-        <w:t>.math</w:t>
+        <w:t>ru.dansstuff.simpleopengl.math</w:t>
       </w:r>
       <w:proofErr w:type="spellEnd"/>
     </w:p>
@@ -11348,7 +11333,7 @@
           <w:rFonts w:cs="Times New Roman"/>
           <w:b/>
           <w:szCs w:val="24"/>
-          <w:lang w:val="en-US" w:eastAsia="ru-RU"/>
+          <w:lang w:eastAsia="ru-RU"/>
         </w:rPr>
       </w:pPr>
     </w:p>
@@ -11984,14 +11969,7 @@
                 <w:rFonts w:cs="Times New Roman"/>
                 <w:szCs w:val="24"/>
               </w:rPr>
-              <w:t xml:space="preserve">Класс, представляющий </w:t>
-            </w:r>
-            <w:r>
-              <w:rPr>
-                <w:rFonts w:cs="Times New Roman"/>
-                <w:szCs w:val="24"/>
-              </w:rPr>
-              <w:t>источник света</w:t>
+              <w:t>Класс, представляющий источник света</w:t>
             </w:r>
           </w:p>
         </w:tc>
@@ -12386,15 +12364,7 @@
           <w:szCs w:val="24"/>
           <w:lang w:val="en-US" w:eastAsia="ru-RU"/>
         </w:rPr>
-        <w:t>objects</w:t>
-      </w:r>
-      <w:r>
-        <w:rPr>
-          <w:rFonts w:ascii="Consolas" w:hAnsi="Consolas" w:cs="Consolas"/>
-          <w:szCs w:val="24"/>
-          <w:lang w:val="en-US" w:eastAsia="ru-RU"/>
-        </w:rPr>
-        <w:t>.windows</w:t>
+        <w:t>objects.windows</w:t>
       </w:r>
       <w:proofErr w:type="spellEnd"/>
     </w:p>
@@ -12500,15 +12470,7 @@
                 <w:szCs w:val="24"/>
                 <w:lang w:val="en-US"/>
               </w:rPr>
-              <w:t>Box</w:t>
-            </w:r>
-            <w:r>
-              <w:rPr>
-                <w:rFonts w:ascii="Consolas" w:hAnsi="Consolas" w:cs="Consolas"/>
-                <w:szCs w:val="24"/>
-                <w:lang w:val="en-US"/>
-              </w:rPr>
-              <w:t>Frame</w:t>
+              <w:t>BoxFrame</w:t>
             </w:r>
             <w:proofErr w:type="spellEnd"/>
           </w:p>
@@ -12530,21 +12492,7 @@
                 <w:rFonts w:cs="Times New Roman"/>
                 <w:szCs w:val="24"/>
               </w:rPr>
-              <w:t>Класс, представляющий</w:t>
-            </w:r>
-            <w:r>
-              <w:rPr>
-                <w:rFonts w:cs="Times New Roman"/>
-                <w:szCs w:val="24"/>
-              </w:rPr>
-              <w:t xml:space="preserve"> окно создания примитива </w:t>
-            </w:r>
-            <w:r>
-              <w:rPr>
-                <w:rFonts w:cs="Times New Roman"/>
-                <w:szCs w:val="24"/>
-              </w:rPr>
-              <w:t>«Параллелепипед»</w:t>
+              <w:t>Класс, представляющий окно создания примитива «Параллелепипед»</w:t>
             </w:r>
           </w:p>
         </w:tc>
@@ -12571,15 +12519,7 @@
                 <w:szCs w:val="24"/>
                 <w:lang w:val="en-US"/>
               </w:rPr>
-              <w:t>Cylinder</w:t>
-            </w:r>
-            <w:r>
-              <w:rPr>
-                <w:rFonts w:ascii="Consolas" w:hAnsi="Consolas" w:cs="Consolas"/>
-                <w:szCs w:val="24"/>
-                <w:lang w:val="en-US"/>
-              </w:rPr>
-              <w:t>Frame</w:t>
+              <w:t>CylinderFrame</w:t>
             </w:r>
             <w:proofErr w:type="spellEnd"/>
           </w:p>
@@ -12628,15 +12568,7 @@
                 <w:szCs w:val="24"/>
                 <w:lang w:val="en-US"/>
               </w:rPr>
-              <w:t>DirectionalLight</w:t>
-            </w:r>
-            <w:r>
-              <w:rPr>
-                <w:rFonts w:ascii="Consolas" w:hAnsi="Consolas" w:cs="Consolas"/>
-                <w:szCs w:val="24"/>
-                <w:lang w:val="en-US"/>
-              </w:rPr>
-              <w:t>Frame</w:t>
+              <w:t>DirectionalLightFrame</w:t>
             </w:r>
             <w:proofErr w:type="spellEnd"/>
           </w:p>
@@ -12658,21 +12590,7 @@
                 <w:rFonts w:cs="Times New Roman"/>
                 <w:szCs w:val="24"/>
               </w:rPr>
-              <w:t xml:space="preserve">Класс, представляющий окно создания </w:t>
-            </w:r>
-            <w:r>
-              <w:rPr>
-                <w:rFonts w:cs="Times New Roman"/>
-                <w:szCs w:val="24"/>
-              </w:rPr>
-              <w:t xml:space="preserve">источника </w:t>
-            </w:r>
-            <w:r>
-              <w:rPr>
-                <w:rFonts w:cs="Times New Roman"/>
-                <w:szCs w:val="24"/>
-              </w:rPr>
-              <w:t>света</w:t>
+              <w:t>Класс, представляющий окно создания источника света</w:t>
             </w:r>
           </w:p>
         </w:tc>
@@ -12699,15 +12617,7 @@
                 <w:szCs w:val="24"/>
                 <w:lang w:val="en-US"/>
               </w:rPr>
-              <w:t>EmptyObject</w:t>
-            </w:r>
-            <w:r>
-              <w:rPr>
-                <w:rFonts w:ascii="Consolas" w:hAnsi="Consolas" w:cs="Consolas"/>
-                <w:szCs w:val="24"/>
-                <w:lang w:val="en-US"/>
-              </w:rPr>
-              <w:t>Frame</w:t>
+              <w:t>EmptyObjectFrame</w:t>
             </w:r>
             <w:proofErr w:type="spellEnd"/>
           </w:p>
@@ -12729,21 +12639,7 @@
                 <w:rFonts w:cs="Times New Roman"/>
                 <w:szCs w:val="24"/>
               </w:rPr>
-              <w:t xml:space="preserve">Класс, представляющий окно создания </w:t>
-            </w:r>
-            <w:r>
-              <w:rPr>
-                <w:rFonts w:cs="Times New Roman"/>
-                <w:szCs w:val="24"/>
-              </w:rPr>
-              <w:t xml:space="preserve">пустого </w:t>
-            </w:r>
-            <w:r>
-              <w:rPr>
-                <w:rFonts w:cs="Times New Roman"/>
-                <w:szCs w:val="24"/>
-              </w:rPr>
-              <w:t>примитива</w:t>
+              <w:t>Класс, представляющий окно создания пустого примитива</w:t>
             </w:r>
           </w:p>
         </w:tc>
@@ -12770,15 +12666,7 @@
                 <w:szCs w:val="24"/>
                 <w:lang w:val="en-US"/>
               </w:rPr>
-              <w:t>Line</w:t>
-            </w:r>
-            <w:r>
-              <w:rPr>
-                <w:rFonts w:ascii="Consolas" w:hAnsi="Consolas" w:cs="Consolas"/>
-                <w:szCs w:val="24"/>
-                <w:lang w:val="en-US"/>
-              </w:rPr>
-              <w:t>Frame</w:t>
+              <w:t>LineFrame</w:t>
             </w:r>
             <w:proofErr w:type="spellEnd"/>
           </w:p>
@@ -12827,15 +12715,7 @@
                 <w:szCs w:val="24"/>
                 <w:lang w:val="en-US"/>
               </w:rPr>
-              <w:t>Sphere</w:t>
-            </w:r>
-            <w:r>
-              <w:rPr>
-                <w:rFonts w:ascii="Consolas" w:hAnsi="Consolas" w:cs="Consolas"/>
-                <w:szCs w:val="24"/>
-                <w:lang w:val="en-US"/>
-              </w:rPr>
-              <w:t>Frame</w:t>
+              <w:t>SphereFrame</w:t>
             </w:r>
             <w:proofErr w:type="spellEnd"/>
           </w:p>
@@ -12884,15 +12764,7 @@
                 <w:szCs w:val="24"/>
                 <w:lang w:val="en-US"/>
               </w:rPr>
-              <w:t>Triangle</w:t>
-            </w:r>
-            <w:r>
-              <w:rPr>
-                <w:rFonts w:ascii="Consolas" w:hAnsi="Consolas" w:cs="Consolas"/>
-                <w:szCs w:val="24"/>
-                <w:lang w:val="en-US"/>
-              </w:rPr>
-              <w:t>Frame</w:t>
+              <w:t>TriangleFrame</w:t>
             </w:r>
             <w:proofErr w:type="spellEnd"/>
           </w:p>
@@ -12962,14 +12834,7 @@
                 <w:rFonts w:cs="Times New Roman"/>
                 <w:szCs w:val="24"/>
               </w:rPr>
-              <w:t>Абстрактный к</w:t>
-            </w:r>
-            <w:r>
-              <w:rPr>
-                <w:rFonts w:cs="Times New Roman"/>
-                <w:szCs w:val="24"/>
-              </w:rPr>
-              <w:t xml:space="preserve">ласс, </w:t>
+              <w:t xml:space="preserve">Абстрактный класс, </w:t>
             </w:r>
             <w:r>
               <w:rPr>
@@ -13726,15 +13591,7 @@
           <w:szCs w:val="24"/>
           <w:lang w:val="en-US" w:eastAsia="ru-RU"/>
         </w:rPr>
-        <w:t>viewer</w:t>
-      </w:r>
-      <w:r>
-        <w:rPr>
-          <w:rFonts w:ascii="Consolas" w:hAnsi="Consolas" w:cs="Consolas"/>
-          <w:szCs w:val="24"/>
-          <w:lang w:val="en-US" w:eastAsia="ru-RU"/>
-        </w:rPr>
-        <w:t>.listeners</w:t>
+        <w:t>viewer.listeners</w:t>
       </w:r>
       <w:proofErr w:type="spellEnd"/>
     </w:p>
@@ -15252,15 +15109,7 @@
                 <w:szCs w:val="24"/>
                 <w:lang w:val="en-US"/>
               </w:rPr>
-              <w:t>ru.dansstuff.simpleopengl.</w:t>
-            </w:r>
-            <w:r>
-              <w:rPr>
-                <w:rFonts w:ascii="Consolas" w:hAnsi="Consolas" w:cs="Consolas"/>
-                <w:szCs w:val="24"/>
-                <w:lang w:val="en-US"/>
-              </w:rPr>
-              <w:t>math.</w:t>
+              <w:t>ru.dansstuff.simpleopengl.math.</w:t>
             </w:r>
             <w:r>
               <w:rPr>
@@ -15603,15 +15452,7 @@
                 <w:szCs w:val="24"/>
                 <w:lang w:val="en-US"/>
               </w:rPr>
-              <w:t xml:space="preserve"> </w:t>
-            </w:r>
-            <w:r>
-              <w:rPr>
-                <w:rFonts w:ascii="Consolas" w:hAnsi="Consolas" w:cs="Consolas"/>
-                <w:szCs w:val="24"/>
-                <w:lang w:val="en-US"/>
-              </w:rPr>
-              <w:t>y</w:t>
+              <w:t xml:space="preserve"> y</w:t>
             </w:r>
           </w:p>
         </w:tc>
@@ -15683,15 +15524,7 @@
                 <w:szCs w:val="24"/>
                 <w:lang w:val="en-US"/>
               </w:rPr>
-              <w:t>Y</w:t>
-            </w:r>
-            <w:r>
-              <w:rPr>
-                <w:rFonts w:cs="Times New Roman"/>
-                <w:szCs w:val="24"/>
-                <w:lang w:val="en-US"/>
-              </w:rPr>
-              <w:t>-</w:t>
+              <w:t>Y-</w:t>
             </w:r>
             <w:r>
               <w:rPr>
@@ -15767,15 +15600,7 @@
                 <w:szCs w:val="24"/>
                 <w:lang w:val="en-US"/>
               </w:rPr>
-              <w:t xml:space="preserve"> </w:t>
-            </w:r>
-            <w:r>
-              <w:rPr>
-                <w:rFonts w:ascii="Consolas" w:hAnsi="Consolas" w:cs="Consolas"/>
-                <w:szCs w:val="24"/>
-                <w:lang w:val="en-US"/>
-              </w:rPr>
-              <w:t>z</w:t>
+              <w:t xml:space="preserve"> z</w:t>
             </w:r>
           </w:p>
         </w:tc>
@@ -15847,15 +15672,7 @@
                 <w:szCs w:val="24"/>
                 <w:lang w:val="en-US"/>
               </w:rPr>
-              <w:t>Z</w:t>
-            </w:r>
-            <w:r>
-              <w:rPr>
-                <w:rFonts w:cs="Times New Roman"/>
-                <w:szCs w:val="24"/>
-                <w:lang w:val="en-US"/>
-              </w:rPr>
-              <w:t>-</w:t>
+              <w:t>Z-</w:t>
             </w:r>
             <w:r>
               <w:rPr>
@@ -16219,15 +16036,7 @@
                 <w:szCs w:val="24"/>
                 <w:lang w:val="en-US"/>
               </w:rPr>
-              <w:t>ru.dansstuff.simpleopengl.mat</w:t>
-            </w:r>
-            <w:r>
-              <w:rPr>
-                <w:rFonts w:ascii="Consolas" w:hAnsi="Consolas" w:cs="Consolas"/>
-                <w:szCs w:val="24"/>
-                <w:lang w:val="en-US"/>
-              </w:rPr>
-              <w:t>h.</w:t>
+              <w:t>ru.dansstuff.simpleopengl.math.</w:t>
             </w:r>
             <w:r>
               <w:rPr>
@@ -16866,15 +16675,7 @@
                 <w:szCs w:val="24"/>
                 <w:lang w:val="en-US"/>
               </w:rPr>
-              <w:t xml:space="preserve"> </w:t>
-            </w:r>
-            <w:r>
-              <w:rPr>
-                <w:rFonts w:ascii="Consolas" w:hAnsi="Consolas" w:cs="Consolas"/>
-                <w:szCs w:val="24"/>
-                <w:lang w:val="en-US"/>
-              </w:rPr>
-              <w:t>w</w:t>
+              <w:t xml:space="preserve"> w</w:t>
             </w:r>
           </w:p>
         </w:tc>
@@ -16946,15 +16747,7 @@
                 <w:szCs w:val="24"/>
                 <w:lang w:val="en-US"/>
               </w:rPr>
-              <w:t>W</w:t>
-            </w:r>
-            <w:r>
-              <w:rPr>
-                <w:rFonts w:cs="Times New Roman"/>
-                <w:szCs w:val="24"/>
-                <w:lang w:val="en-US"/>
-              </w:rPr>
-              <w:t>-</w:t>
+              <w:t>W-</w:t>
             </w:r>
             <w:r>
               <w:rPr>
@@ -17211,15 +17004,7 @@
                 <w:szCs w:val="24"/>
                 <w:lang w:val="en-US"/>
               </w:rPr>
-              <w:t>float x, float y, float z</w:t>
-            </w:r>
-            <w:r>
-              <w:rPr>
-                <w:rFonts w:ascii="Consolas" w:hAnsi="Consolas" w:cs="Consolas"/>
-                <w:szCs w:val="24"/>
-                <w:lang w:val="en-US"/>
-              </w:rPr>
-              <w:t>, float w</w:t>
+              <w:t>float x, float y, float z, float w</w:t>
             </w:r>
           </w:p>
         </w:tc>
@@ -17316,15 +17101,7 @@
                 <w:szCs w:val="24"/>
                 <w:lang w:val="en-US"/>
               </w:rPr>
-              <w:t>ru.dansstuff.simpleopengl.</w:t>
-            </w:r>
-            <w:r>
-              <w:rPr>
-                <w:rFonts w:ascii="Consolas" w:hAnsi="Consolas" w:cs="Consolas"/>
-                <w:szCs w:val="24"/>
-                <w:lang w:val="en-US"/>
-              </w:rPr>
-              <w:t>misc.helpers.</w:t>
+              <w:t>ru.dansstuff.simpleopengl.misc.helpers.</w:t>
             </w:r>
             <w:r>
               <w:rPr>
@@ -19074,7 +18851,6 @@
               <w:rPr>
                 <w:rFonts w:ascii="Consolas" w:hAnsi="Consolas" w:cs="Consolas"/>
                 <w:szCs w:val="24"/>
-                <w:lang w:val="en-US"/>
               </w:rPr>
             </w:pPr>
             <w:r>
@@ -19557,15 +19333,7 @@
                 <w:szCs w:val="24"/>
                 <w:lang w:val="en-US"/>
               </w:rPr>
-              <w:t xml:space="preserve"> </w:t>
-            </w:r>
-            <w:r>
-              <w:rPr>
-                <w:rFonts w:ascii="Consolas" w:hAnsi="Consolas" w:cs="Consolas"/>
-                <w:szCs w:val="24"/>
-                <w:lang w:val="en-US"/>
-              </w:rPr>
-              <w:t>parent</w:t>
+              <w:t xml:space="preserve"> parent</w:t>
             </w:r>
           </w:p>
         </w:tc>
@@ -20124,7 +19892,6 @@
         <w:rPr>
           <w:rFonts w:cs="Times New Roman"/>
           <w:szCs w:val="24"/>
-          <w:lang w:val="en-US"/>
         </w:rPr>
       </w:pPr>
     </w:p>
@@ -20188,15 +19955,7 @@
                 <w:szCs w:val="24"/>
                 <w:lang w:val="en-US"/>
               </w:rPr>
-              <w:t>ru.dansstuff.simpleopengl.</w:t>
-            </w:r>
-            <w:r>
-              <w:rPr>
-                <w:rFonts w:ascii="Consolas" w:hAnsi="Consolas" w:cs="Consolas"/>
-                <w:szCs w:val="24"/>
-                <w:lang w:val="en-US"/>
-              </w:rPr>
-              <w:t>objects.</w:t>
+              <w:t>ru.dansstuff.simpleopengl.objects.</w:t>
             </w:r>
             <w:r>
               <w:rPr>
@@ -20398,15 +20157,7 @@
                 <w:szCs w:val="24"/>
                 <w:lang w:val="en-US"/>
               </w:rPr>
-              <w:t xml:space="preserve"> </w:t>
-            </w:r>
-            <w:r>
-              <w:rPr>
-                <w:rFonts w:ascii="Consolas" w:hAnsi="Consolas" w:cs="Consolas"/>
-                <w:szCs w:val="24"/>
-                <w:lang w:val="en-US"/>
-              </w:rPr>
-              <w:t>id</w:t>
+              <w:t xml:space="preserve"> id</w:t>
             </w:r>
           </w:p>
         </w:tc>
@@ -20690,15 +20441,7 @@
                 <w:szCs w:val="24"/>
                 <w:lang w:val="en-US"/>
               </w:rPr>
-              <w:t xml:space="preserve"> </w:t>
-            </w:r>
-            <w:r>
-              <w:rPr>
-                <w:rFonts w:ascii="Consolas" w:hAnsi="Consolas" w:cs="Consolas"/>
-                <w:szCs w:val="24"/>
-                <w:lang w:val="en-US"/>
-              </w:rPr>
-              <w:t>type</w:t>
+              <w:t xml:space="preserve"> type</w:t>
             </w:r>
           </w:p>
         </w:tc>
@@ -20994,15 +20737,7 @@
                 <w:szCs w:val="24"/>
                 <w:lang w:val="en-US"/>
               </w:rPr>
-              <w:t xml:space="preserve"> </w:t>
-            </w:r>
-            <w:r>
-              <w:rPr>
-                <w:rFonts w:ascii="Consolas" w:hAnsi="Consolas" w:cs="Consolas"/>
-                <w:szCs w:val="24"/>
-                <w:lang w:val="en-US"/>
-              </w:rPr>
-              <w:t>texture</w:t>
+              <w:t xml:space="preserve"> texture</w:t>
             </w:r>
           </w:p>
         </w:tc>
@@ -22442,14 +22177,7 @@
                 <w:rFonts w:cs="Times New Roman"/>
                 <w:szCs w:val="24"/>
               </w:rPr>
-              <w:t>Возвращает</w:t>
-            </w:r>
-            <w:r>
-              <w:rPr>
-                <w:rFonts w:cs="Times New Roman"/>
-                <w:szCs w:val="24"/>
-              </w:rPr>
-              <w:t xml:space="preserve"> количество объектов в графе сцены, начиная с данного объекта</w:t>
+              <w:t>Возвращает количество объектов в графе сцены, начиная с данного объекта</w:t>
             </w:r>
           </w:p>
         </w:tc>
@@ -23097,15 +22825,7 @@
                 <w:szCs w:val="24"/>
                 <w:lang w:val="en-US"/>
               </w:rPr>
-              <w:t xml:space="preserve"> </w:t>
-            </w:r>
-            <w:r>
-              <w:rPr>
-                <w:rFonts w:ascii="Consolas" w:hAnsi="Consolas" w:cs="Consolas"/>
-                <w:szCs w:val="24"/>
-                <w:lang w:val="en-US"/>
-              </w:rPr>
-              <w:t>center</w:t>
+              <w:t xml:space="preserve"> center</w:t>
             </w:r>
           </w:p>
         </w:tc>
@@ -23241,15 +22961,7 @@
                 <w:szCs w:val="24"/>
                 <w:lang w:val="en-US"/>
               </w:rPr>
-              <w:t xml:space="preserve"> </w:t>
-            </w:r>
-            <w:r>
-              <w:rPr>
-                <w:rFonts w:ascii="Consolas" w:hAnsi="Consolas" w:cs="Consolas"/>
-                <w:szCs w:val="24"/>
-                <w:lang w:val="en-US"/>
-              </w:rPr>
-              <w:t>length</w:t>
+              <w:t xml:space="preserve"> length</w:t>
             </w:r>
           </w:p>
         </w:tc>
@@ -23388,15 +23100,7 @@
                 <w:szCs w:val="24"/>
                 <w:lang w:val="en-US"/>
               </w:rPr>
-              <w:t xml:space="preserve"> </w:t>
-            </w:r>
-            <w:r>
-              <w:rPr>
-                <w:rFonts w:ascii="Consolas" w:hAnsi="Consolas" w:cs="Consolas"/>
-                <w:szCs w:val="24"/>
-                <w:lang w:val="en-US"/>
-              </w:rPr>
-              <w:t>color</w:t>
+              <w:t xml:space="preserve"> color</w:t>
             </w:r>
           </w:p>
         </w:tc>
@@ -23895,15 +23599,7 @@
                 <w:szCs w:val="24"/>
                 <w:lang w:val="en-US"/>
               </w:rPr>
-              <w:t xml:space="preserve"> </w:t>
-            </w:r>
-            <w:r>
-              <w:rPr>
-                <w:rFonts w:ascii="Consolas" w:hAnsi="Consolas" w:cs="Consolas"/>
-                <w:szCs w:val="24"/>
-                <w:lang w:val="en-US"/>
-              </w:rPr>
-              <w:t>radius</w:t>
+              <w:t xml:space="preserve"> radius</w:t>
             </w:r>
           </w:p>
         </w:tc>
@@ -23973,14 +23669,7 @@
                 <w:rFonts w:cs="Times New Roman"/>
                 <w:szCs w:val="24"/>
               </w:rPr>
-              <w:t>Радиус</w:t>
-            </w:r>
-            <w:r>
-              <w:rPr>
-                <w:rFonts w:cs="Times New Roman"/>
-                <w:szCs w:val="24"/>
-              </w:rPr>
-              <w:t xml:space="preserve"> объекта.</w:t>
+              <w:t>Радиус объекта.</w:t>
             </w:r>
           </w:p>
         </w:tc>
@@ -24049,15 +23738,7 @@
                 <w:szCs w:val="24"/>
                 <w:lang w:val="en-US"/>
               </w:rPr>
-              <w:t xml:space="preserve"> </w:t>
-            </w:r>
-            <w:r>
-              <w:rPr>
-                <w:rFonts w:ascii="Consolas" w:hAnsi="Consolas" w:cs="Consolas"/>
-                <w:szCs w:val="24"/>
-                <w:lang w:val="en-US"/>
-              </w:rPr>
-              <w:t>height</w:t>
+              <w:t xml:space="preserve"> height</w:t>
             </w:r>
           </w:p>
         </w:tc>
@@ -24127,14 +23808,7 @@
                 <w:rFonts w:cs="Times New Roman"/>
                 <w:szCs w:val="24"/>
               </w:rPr>
-              <w:t>Высота</w:t>
-            </w:r>
-            <w:r>
-              <w:rPr>
-                <w:rFonts w:cs="Times New Roman"/>
-                <w:szCs w:val="24"/>
-              </w:rPr>
-              <w:t xml:space="preserve"> объекта.</w:t>
+              <w:t>Высота объекта.</w:t>
             </w:r>
           </w:p>
         </w:tc>
@@ -24564,15 +24238,7 @@
                 <w:szCs w:val="24"/>
                 <w:lang w:val="en-US"/>
               </w:rPr>
-              <w:t xml:space="preserve"> </w:t>
-            </w:r>
-            <w:r>
-              <w:rPr>
-                <w:rFonts w:ascii="Consolas" w:hAnsi="Consolas" w:cs="Consolas"/>
-                <w:szCs w:val="24"/>
-                <w:lang w:val="en-US"/>
-              </w:rPr>
-              <w:t>color</w:t>
+              <w:t xml:space="preserve"> color</w:t>
             </w:r>
           </w:p>
         </w:tc>
@@ -24803,14 +24469,7 @@
                 <w:rFonts w:cs="Times New Roman"/>
                 <w:szCs w:val="24"/>
               </w:rPr>
-              <w:t>Позиция</w:t>
-            </w:r>
-            <w:r>
-              <w:rPr>
-                <w:rFonts w:cs="Times New Roman"/>
-                <w:szCs w:val="24"/>
-              </w:rPr>
-              <w:t xml:space="preserve"> объекта.</w:t>
+              <w:t>Позиция объекта.</w:t>
             </w:r>
           </w:p>
         </w:tc>
@@ -24854,15 +24513,7 @@
                 <w:szCs w:val="24"/>
                 <w:lang w:val="en-US"/>
               </w:rPr>
-              <w:t xml:space="preserve"> </w:t>
-            </w:r>
-            <w:r>
-              <w:rPr>
-                <w:rFonts w:ascii="Consolas" w:hAnsi="Consolas" w:cs="Consolas"/>
-                <w:szCs w:val="24"/>
-                <w:lang w:val="en-US"/>
-              </w:rPr>
-              <w:t>index</w:t>
+              <w:t xml:space="preserve"> index</w:t>
             </w:r>
           </w:p>
         </w:tc>
@@ -25576,15 +25227,7 @@
                 <w:szCs w:val="24"/>
                 <w:lang w:val="en-US"/>
               </w:rPr>
-              <w:t xml:space="preserve"> </w:t>
-            </w:r>
-            <w:r>
-              <w:rPr>
-                <w:rFonts w:ascii="Consolas" w:hAnsi="Consolas" w:cs="Consolas"/>
-                <w:szCs w:val="24"/>
-                <w:lang w:val="en-US"/>
-              </w:rPr>
-              <w:t>p1</w:t>
+              <w:t xml:space="preserve"> p1</w:t>
             </w:r>
           </w:p>
         </w:tc>
@@ -25650,14 +25293,7 @@
                 <w:rFonts w:cs="Times New Roman"/>
                 <w:szCs w:val="24"/>
               </w:rPr>
-              <w:t>Первая точка</w:t>
-            </w:r>
-            <w:r>
-              <w:rPr>
-                <w:rFonts w:cs="Times New Roman"/>
-                <w:szCs w:val="24"/>
-              </w:rPr>
-              <w:t xml:space="preserve"> объекта.</w:t>
+              <w:t>Первая точка объекта.</w:t>
             </w:r>
           </w:p>
         </w:tc>
@@ -25727,15 +25363,7 @@
                 <w:szCs w:val="24"/>
                 <w:lang w:val="en-US"/>
               </w:rPr>
-              <w:t xml:space="preserve"> </w:t>
-            </w:r>
-            <w:r>
-              <w:rPr>
-                <w:rFonts w:ascii="Consolas" w:hAnsi="Consolas" w:cs="Consolas"/>
-                <w:szCs w:val="24"/>
-                <w:lang w:val="en-US"/>
-              </w:rPr>
-              <w:t>p2</w:t>
+              <w:t xml:space="preserve"> p2</w:t>
             </w:r>
           </w:p>
         </w:tc>
@@ -25804,14 +25432,7 @@
                 <w:rFonts w:cs="Times New Roman"/>
                 <w:szCs w:val="24"/>
               </w:rPr>
-              <w:t>Вторая точка</w:t>
-            </w:r>
-            <w:r>
-              <w:rPr>
-                <w:rFonts w:cs="Times New Roman"/>
-                <w:szCs w:val="24"/>
-              </w:rPr>
-              <w:t xml:space="preserve"> объекта.</w:t>
+              <w:t>Вторая точка объекта.</w:t>
             </w:r>
           </w:p>
         </w:tc>
@@ -26424,15 +26045,7 @@
                 <w:szCs w:val="24"/>
                 <w:lang w:val="en-US"/>
               </w:rPr>
-              <w:t xml:space="preserve"> </w:t>
-            </w:r>
-            <w:r>
-              <w:rPr>
-                <w:rFonts w:ascii="Consolas" w:hAnsi="Consolas" w:cs="Consolas"/>
-                <w:szCs w:val="24"/>
-                <w:lang w:val="en-US"/>
-              </w:rPr>
-              <w:t>radius</w:t>
+              <w:t xml:space="preserve"> radius</w:t>
             </w:r>
           </w:p>
         </w:tc>
@@ -26954,15 +26567,7 @@
                 <w:szCs w:val="24"/>
                 <w:lang w:val="en-US"/>
               </w:rPr>
-              <w:t xml:space="preserve"> </w:t>
-            </w:r>
-            <w:r>
-              <w:rPr>
-                <w:rFonts w:ascii="Consolas" w:hAnsi="Consolas" w:cs="Consolas"/>
-                <w:szCs w:val="24"/>
-                <w:lang w:val="en-US"/>
-              </w:rPr>
-              <w:t>p1</w:t>
+              <w:t xml:space="preserve"> p1</w:t>
             </w:r>
           </w:p>
         </w:tc>
@@ -27028,14 +26633,7 @@
                 <w:rFonts w:cs="Times New Roman"/>
                 <w:szCs w:val="24"/>
               </w:rPr>
-              <w:t>Первая точка</w:t>
-            </w:r>
-            <w:r>
-              <w:rPr>
-                <w:rFonts w:cs="Times New Roman"/>
-                <w:szCs w:val="24"/>
-              </w:rPr>
-              <w:t xml:space="preserve"> объекта.</w:t>
+              <w:t>Первая точка объекта.</w:t>
             </w:r>
           </w:p>
         </w:tc>
@@ -27105,15 +26703,7 @@
                 <w:szCs w:val="24"/>
                 <w:lang w:val="en-US"/>
               </w:rPr>
-              <w:t xml:space="preserve"> </w:t>
-            </w:r>
-            <w:r>
-              <w:rPr>
-                <w:rFonts w:ascii="Consolas" w:hAnsi="Consolas" w:cs="Consolas"/>
-                <w:szCs w:val="24"/>
-                <w:lang w:val="en-US"/>
-              </w:rPr>
-              <w:t>p2</w:t>
+              <w:t xml:space="preserve"> p2</w:t>
             </w:r>
           </w:p>
         </w:tc>
@@ -27182,14 +26772,7 @@
                 <w:rFonts w:cs="Times New Roman"/>
                 <w:szCs w:val="24"/>
               </w:rPr>
-              <w:t>Вторая точка</w:t>
-            </w:r>
-            <w:r>
-              <w:rPr>
-                <w:rFonts w:cs="Times New Roman"/>
-                <w:szCs w:val="24"/>
-              </w:rPr>
-              <w:t xml:space="preserve"> объекта.</w:t>
+              <w:t>Вторая точка объекта.</w:t>
             </w:r>
           </w:p>
         </w:tc>
@@ -27259,15 +26842,7 @@
                 <w:szCs w:val="24"/>
                 <w:lang w:val="en-US"/>
               </w:rPr>
-              <w:t xml:space="preserve"> </w:t>
-            </w:r>
-            <w:r>
-              <w:rPr>
-                <w:rFonts w:ascii="Consolas" w:hAnsi="Consolas" w:cs="Consolas"/>
-                <w:szCs w:val="24"/>
-                <w:lang w:val="en-US"/>
-              </w:rPr>
-              <w:t>p3</w:t>
+              <w:t xml:space="preserve"> p3</w:t>
             </w:r>
           </w:p>
         </w:tc>
@@ -27336,14 +26911,7 @@
                 <w:rFonts w:cs="Times New Roman"/>
                 <w:szCs w:val="24"/>
               </w:rPr>
-              <w:t>Третья точка</w:t>
-            </w:r>
-            <w:r>
-              <w:rPr>
-                <w:rFonts w:cs="Times New Roman"/>
-                <w:szCs w:val="24"/>
-              </w:rPr>
-              <w:t xml:space="preserve"> объекта.</w:t>
+              <w:t>Третья точка объекта.</w:t>
             </w:r>
           </w:p>
         </w:tc>
@@ -27752,15 +27320,7 @@
                 <w:szCs w:val="24"/>
                 <w:lang w:val="en-US"/>
               </w:rPr>
-              <w:t xml:space="preserve"> </w:t>
-            </w:r>
-            <w:r>
-              <w:rPr>
-                <w:rFonts w:ascii="Consolas" w:hAnsi="Consolas" w:cs="Consolas"/>
-                <w:szCs w:val="24"/>
-                <w:lang w:val="en-US"/>
-              </w:rPr>
-              <w:t>r</w:t>
+              <w:t xml:space="preserve"> r</w:t>
             </w:r>
           </w:p>
         </w:tc>
@@ -27913,15 +27473,7 @@
                 <w:szCs w:val="24"/>
                 <w:lang w:val="en-US"/>
               </w:rPr>
-              <w:t xml:space="preserve"> </w:t>
-            </w:r>
-            <w:r>
-              <w:rPr>
-                <w:rFonts w:ascii="Consolas" w:hAnsi="Consolas" w:cs="Consolas"/>
-                <w:szCs w:val="24"/>
-                <w:lang w:val="en-US"/>
-              </w:rPr>
-              <w:t>g</w:t>
+              <w:t xml:space="preserve"> g</w:t>
             </w:r>
           </w:p>
         </w:tc>
@@ -27992,15 +27544,7 @@
                 <w:szCs w:val="24"/>
                 <w:lang w:val="en-US"/>
               </w:rPr>
-              <w:t>g</w:t>
-            </w:r>
-            <w:r>
-              <w:rPr>
-                <w:rFonts w:cs="Times New Roman"/>
-                <w:szCs w:val="24"/>
-                <w:lang w:val="en-US"/>
-              </w:rPr>
-              <w:t>-</w:t>
+              <w:t>g-</w:t>
             </w:r>
             <w:r>
               <w:rPr>
@@ -28085,15 +27629,7 @@
                 <w:szCs w:val="24"/>
                 <w:lang w:val="en-US"/>
               </w:rPr>
-              <w:t xml:space="preserve"> </w:t>
-            </w:r>
-            <w:r>
-              <w:rPr>
-                <w:rFonts w:ascii="Consolas" w:hAnsi="Consolas" w:cs="Consolas"/>
-                <w:szCs w:val="24"/>
-                <w:lang w:val="en-US"/>
-              </w:rPr>
-              <w:t>b</w:t>
+              <w:t xml:space="preserve"> b</w:t>
             </w:r>
           </w:p>
         </w:tc>
@@ -28164,15 +27700,7 @@
                 <w:szCs w:val="24"/>
                 <w:lang w:val="en-US"/>
               </w:rPr>
-              <w:t>b</w:t>
-            </w:r>
-            <w:r>
-              <w:rPr>
-                <w:rFonts w:cs="Times New Roman"/>
-                <w:szCs w:val="24"/>
-                <w:lang w:val="en-US"/>
-              </w:rPr>
-              <w:t>-</w:t>
+              <w:t>b-</w:t>
             </w:r>
             <w:r>
               <w:rPr>
@@ -29226,15 +28754,7 @@
                 <w:szCs w:val="24"/>
                 <w:lang w:val="en-US"/>
               </w:rPr>
-              <w:t xml:space="preserve"> </w:t>
-            </w:r>
-            <w:r>
-              <w:rPr>
-                <w:rFonts w:ascii="Consolas" w:hAnsi="Consolas" w:cs="Consolas"/>
-                <w:szCs w:val="24"/>
-                <w:lang w:val="en-US"/>
-              </w:rPr>
-              <w:t>y</w:t>
+              <w:t xml:space="preserve"> y</w:t>
             </w:r>
           </w:p>
         </w:tc>
@@ -29387,15 +28907,7 @@
                 <w:szCs w:val="24"/>
                 <w:lang w:val="en-US"/>
               </w:rPr>
-              <w:t xml:space="preserve"> </w:t>
-            </w:r>
-            <w:r>
-              <w:rPr>
-                <w:rFonts w:ascii="Consolas" w:hAnsi="Consolas" w:cs="Consolas"/>
-                <w:szCs w:val="24"/>
-                <w:lang w:val="en-US"/>
-              </w:rPr>
-              <w:t>z</w:t>
+              <w:t xml:space="preserve"> z</w:t>
             </w:r>
           </w:p>
         </w:tc>
@@ -29548,15 +29060,7 @@
                 <w:szCs w:val="24"/>
                 <w:lang w:val="en-US"/>
               </w:rPr>
-              <w:t xml:space="preserve"> </w:t>
-            </w:r>
-            <w:r>
-              <w:rPr>
-                <w:rFonts w:ascii="Consolas" w:hAnsi="Consolas" w:cs="Consolas"/>
-                <w:szCs w:val="24"/>
-                <w:lang w:val="en-US"/>
-              </w:rPr>
-              <w:t>angle</w:t>
+              <w:t xml:space="preserve"> angle</w:t>
             </w:r>
           </w:p>
         </w:tc>
@@ -30021,21 +29525,7 @@
                 <w:rFonts w:cs="Times New Roman"/>
                 <w:szCs w:val="24"/>
               </w:rPr>
-              <w:t xml:space="preserve"> </w:t>
-            </w:r>
-            <w:r>
-              <w:rPr>
-                <w:rFonts w:cs="Times New Roman"/>
-                <w:szCs w:val="24"/>
-              </w:rPr>
-              <w:t>сдвига</w:t>
-            </w:r>
-            <w:r>
-              <w:rPr>
-                <w:rFonts w:cs="Times New Roman"/>
-                <w:szCs w:val="24"/>
-              </w:rPr>
-              <w:t>.</w:t>
+              <w:t xml:space="preserve"> сдвига.</w:t>
             </w:r>
           </w:p>
         </w:tc>
@@ -31179,16 +30669,7 @@
                 <w:szCs w:val="24"/>
                 <w:lang w:val="en-US"/>
               </w:rPr>
-              <w:t>OpenGLViewerMouse</w:t>
-            </w:r>
-            <w:r>
-              <w:rPr>
-                <w:rFonts w:ascii="Consolas" w:hAnsi="Consolas" w:cs="Consolas"/>
-                <w:b/>
-                <w:szCs w:val="24"/>
-                <w:lang w:val="en-US"/>
-              </w:rPr>
-              <w:t>Listener</w:t>
+              <w:t>OpenGLViewerMouseListener</w:t>
             </w:r>
             <w:r>
               <w:rPr>
@@ -32047,14 +31528,7 @@
                 <w:rFonts w:cs="Times New Roman"/>
                 <w:szCs w:val="24"/>
               </w:rPr>
-              <w:t xml:space="preserve">Обрабатывает событие  </w:t>
-            </w:r>
-            <w:r>
-              <w:rPr>
-                <w:rFonts w:cs="Times New Roman"/>
-                <w:szCs w:val="24"/>
-              </w:rPr>
-              <w:t>движения мыши при нажатой левой клавише мыши</w:t>
+              <w:t>Обрабатывает событие  движения мыши при нажатой левой клавише мыши</w:t>
             </w:r>
           </w:p>
         </w:tc>
@@ -32190,14 +31664,7 @@
                 <w:rFonts w:cs="Times New Roman"/>
                 <w:szCs w:val="24"/>
               </w:rPr>
-              <w:t xml:space="preserve">Обрабатывает событие  </w:t>
-            </w:r>
-            <w:r>
-              <w:rPr>
-                <w:rFonts w:cs="Times New Roman"/>
-                <w:szCs w:val="24"/>
-              </w:rPr>
-              <w:t xml:space="preserve">движения </w:t>
+              <w:t xml:space="preserve">Обрабатывает событие  движения </w:t>
             </w:r>
             <w:r>
               <w:rPr>
@@ -33142,15 +32609,7 @@
                 <w:szCs w:val="24"/>
                 <w:lang w:val="en-US"/>
               </w:rPr>
-              <w:t xml:space="preserve"> </w:t>
-            </w:r>
-            <w:r>
-              <w:rPr>
-                <w:rFonts w:ascii="Consolas" w:hAnsi="Consolas" w:cs="Consolas"/>
-                <w:szCs w:val="24"/>
-                <w:lang w:val="en-US"/>
-              </w:rPr>
-              <w:t>viewer</w:t>
+              <w:t xml:space="preserve"> viewer</w:t>
             </w:r>
           </w:p>
         </w:tc>
@@ -34099,15 +33558,7 @@
                 <w:szCs w:val="24"/>
                 <w:lang w:val="en-US"/>
               </w:rPr>
-              <w:t>.</w:t>
-            </w:r>
-            <w:r>
-              <w:rPr>
-                <w:rFonts w:ascii="Consolas" w:hAnsi="Consolas" w:cs="Consolas"/>
-                <w:szCs w:val="24"/>
-                <w:lang w:val="en-US"/>
-              </w:rPr>
-              <w:t>glu.GLU</w:t>
+              <w:t>.glu.GLU</w:t>
             </w:r>
             <w:proofErr w:type="spellEnd"/>
           </w:p>
@@ -34152,14 +33603,7 @@
                 <w:rFonts w:cs="Times New Roman"/>
                 <w:szCs w:val="24"/>
               </w:rPr>
-              <w:t>для ис</w:t>
-            </w:r>
-            <w:r>
-              <w:rPr>
-                <w:rFonts w:cs="Times New Roman"/>
-                <w:szCs w:val="24"/>
-              </w:rPr>
-              <w:t xml:space="preserve">пользования команд </w:t>
+              <w:t xml:space="preserve">для использования команд </w:t>
             </w:r>
             <w:r>
               <w:rPr>
@@ -34694,15 +34138,7 @@
                 <w:szCs w:val="24"/>
                 <w:lang w:val="en-US"/>
               </w:rPr>
-              <w:t xml:space="preserve"> </w:t>
-            </w:r>
-            <w:r>
-              <w:rPr>
-                <w:rFonts w:ascii="Consolas" w:hAnsi="Consolas" w:cs="Consolas"/>
-                <w:szCs w:val="24"/>
-                <w:lang w:val="en-US"/>
-              </w:rPr>
-              <w:t>center</w:t>
+              <w:t xml:space="preserve"> center</w:t>
             </w:r>
           </w:p>
         </w:tc>
@@ -35000,15 +34436,7 @@
                 <w:szCs w:val="24"/>
                 <w:lang w:val="en-US"/>
               </w:rPr>
-              <w:t xml:space="preserve"> </w:t>
-            </w:r>
-            <w:r>
-              <w:rPr>
-                <w:rFonts w:ascii="Consolas" w:hAnsi="Consolas" w:cs="Consolas"/>
-                <w:szCs w:val="24"/>
-                <w:lang w:val="en-US"/>
-              </w:rPr>
-              <w:t>enabled</w:t>
+              <w:t xml:space="preserve"> enabled</w:t>
             </w:r>
           </w:p>
         </w:tc>
@@ -35604,15 +35032,7 @@
                 <w:szCs w:val="24"/>
                 <w:lang w:val="en-US"/>
               </w:rPr>
-              <w:t xml:space="preserve"> </w:t>
-            </w:r>
-            <w:r>
-              <w:rPr>
-                <w:rFonts w:ascii="Consolas" w:hAnsi="Consolas" w:cs="Consolas"/>
-                <w:szCs w:val="24"/>
-                <w:lang w:val="en-US"/>
-              </w:rPr>
-              <w:t>root</w:t>
+              <w:t xml:space="preserve"> root</w:t>
             </w:r>
           </w:p>
         </w:tc>
@@ -38390,21 +37810,7 @@
                 <w:rFonts w:cs="Times New Roman"/>
                 <w:szCs w:val="24"/>
               </w:rPr>
-              <w:t xml:space="preserve">Двигает камеру в </w:t>
-            </w:r>
-            <w:r>
-              <w:rPr>
-                <w:rFonts w:cs="Times New Roman"/>
-                <w:szCs w:val="24"/>
-              </w:rPr>
-              <w:t>правую</w:t>
-            </w:r>
-            <w:r>
-              <w:rPr>
-                <w:rFonts w:cs="Times New Roman"/>
-                <w:szCs w:val="24"/>
-              </w:rPr>
-              <w:t xml:space="preserve"> сторону от сцены на </w:t>
+              <w:t xml:space="preserve">Двигает камеру в правую сторону от сцены на </w:t>
             </w:r>
             <w:proofErr w:type="spellStart"/>
             <w:r>
@@ -38736,21 +38142,7 @@
                 <w:rFonts w:cs="Times New Roman"/>
                 <w:szCs w:val="24"/>
               </w:rPr>
-              <w:t xml:space="preserve">Двигает камеру </w:t>
-            </w:r>
-            <w:r>
-              <w:rPr>
-                <w:rFonts w:cs="Times New Roman"/>
-                <w:szCs w:val="24"/>
-              </w:rPr>
-              <w:t xml:space="preserve">вниз </w:t>
-            </w:r>
-            <w:r>
-              <w:rPr>
-                <w:rFonts w:cs="Times New Roman"/>
-                <w:szCs w:val="24"/>
-              </w:rPr>
-              <w:t xml:space="preserve">на </w:t>
+              <w:t xml:space="preserve">Двигает камеру вниз на </w:t>
             </w:r>
             <w:proofErr w:type="spellStart"/>
             <w:r>
@@ -46034,7 +45426,7 @@
             <w:noProof/>
             <w:szCs w:val="24"/>
           </w:rPr>
-          <w:t>3</w:t>
+          <w:t>35</w:t>
         </w:r>
         <w:r>
           <w:rPr>
@@ -48838,7 +48230,7 @@
   <a:extraClrSchemeLst/>
   <a:extLst>
     <a:ext uri="{05A4C25C-085E-4340-85A3-A5531E510DB2}">
-      <thm15:themeFamily xmlns:thm15="http://schemas.microsoft.com/office/thememl/2012/main" xmlns="" name="Office Theme" id="{62F939B6-93AF-4DB8-9C6B-D6C7DFDC589F}" vid="{4A3C46E8-61CC-4603-A589-7422A47A8E4A}"/>
+      <thm15:themeFamily xmlns="" xmlns:thm15="http://schemas.microsoft.com/office/thememl/2012/main" name="Office Theme" id="{62F939B6-93AF-4DB8-9C6B-D6C7DFDC589F}" vid="{4A3C46E8-61CC-4603-A589-7422A47A8E4A}"/>
     </a:ext>
   </a:extLst>
 </a:theme>
@@ -48849,7 +48241,7 @@
 </file>
 
 <file path=customXml/itemProps1.xml><?xml version="1.0" encoding="utf-8"?>
-<ds:datastoreItem xmlns:ds="http://schemas.openxmlformats.org/officeDocument/2006/customXml" ds:itemID="{4002BDBA-ED29-492D-AE9E-D20B358B634F}">
+<ds:datastoreItem xmlns:ds="http://schemas.openxmlformats.org/officeDocument/2006/customXml" ds:itemID="{A6F5703B-AA34-4F93-AE6E-5BC8301F4F4F}">
   <ds:schemaRefs>
     <ds:schemaRef ds:uri="http://schemas.openxmlformats.org/officeDocument/2006/bibliography"/>
   </ds:schemaRefs>

</xml_diff>

<commit_message>
update docs, add catch for invalid json
</commit_message>
<xml_diff>
--- a/docs/Пояснительная записка.docx
+++ b/docs/Пояснительная записка.docx
@@ -1274,8 +1274,6 @@
         </w:rPr>
         <w:t>35</w:t>
       </w:r>
-      <w:bookmarkStart w:id="1" w:name="_GoBack"/>
-      <w:bookmarkEnd w:id="1"/>
     </w:p>
     <w:tbl>
       <w:tblPr>
@@ -4144,7 +4142,7 @@
           <w:szCs w:val="24"/>
         </w:rPr>
       </w:pPr>
-      <w:bookmarkStart w:id="2" w:name="_Toc6442102"/>
+      <w:bookmarkStart w:id="1" w:name="_Toc6442102"/>
       <w:r>
         <w:rPr>
           <w:szCs w:val="24"/>
@@ -4152,7 +4150,7 @@
         <w:lastRenderedPageBreak/>
         <w:t>ТЕХНИЧЕСКИЕ ХАРАКТЕРИСТИКИ</w:t>
       </w:r>
-      <w:bookmarkEnd w:id="2"/>
+      <w:bookmarkEnd w:id="1"/>
     </w:p>
     <w:p>
       <w:pPr>
@@ -4174,7 +4172,7 @@
         </w:rPr>
         <w:t xml:space="preserve"> </w:t>
       </w:r>
-      <w:bookmarkStart w:id="3" w:name="_Toc6442103"/>
+      <w:bookmarkStart w:id="2" w:name="_Toc6442103"/>
       <w:r>
         <w:rPr>
           <w:rStyle w:val="20"/>
@@ -4182,7 +4180,7 @@
         </w:rPr>
         <w:t>Наименование программы</w:t>
       </w:r>
-      <w:bookmarkEnd w:id="3"/>
+      <w:bookmarkEnd w:id="2"/>
       <w:r>
         <w:rPr>
           <w:rFonts w:cs="Times New Roman"/>
@@ -4454,7 +4452,7 @@
         </w:rPr>
         <w:t xml:space="preserve"> </w:t>
       </w:r>
-      <w:bookmarkStart w:id="4" w:name="_Toc6442104"/>
+      <w:bookmarkStart w:id="3" w:name="_Toc6442104"/>
       <w:r>
         <w:rPr>
           <w:rStyle w:val="20"/>
@@ -4483,7 +4481,7 @@
         </w:rPr>
         <w:t>ведется разработка</w:t>
       </w:r>
-      <w:bookmarkEnd w:id="4"/>
+      <w:bookmarkEnd w:id="3"/>
       <w:r>
         <w:rPr>
           <w:rFonts w:cs="Times New Roman"/>
@@ -4556,7 +4554,7 @@
           <w:szCs w:val="24"/>
         </w:rPr>
       </w:pPr>
-      <w:bookmarkStart w:id="5" w:name="_Toc6442105"/>
+      <w:bookmarkStart w:id="4" w:name="_Toc6442105"/>
       <w:r>
         <w:rPr>
           <w:szCs w:val="24"/>
@@ -4564,7 +4562,7 @@
         <w:lastRenderedPageBreak/>
         <w:t>НАЗНАЧЕНИЕ И ОБЛАСТЬ ПРИМЕНЕНИЯ</w:t>
       </w:r>
-      <w:bookmarkEnd w:id="5"/>
+      <w:bookmarkEnd w:id="4"/>
     </w:p>
     <w:p>
       <w:pPr>
@@ -4587,7 +4585,7 @@
         </w:rPr>
         <w:t xml:space="preserve"> </w:t>
       </w:r>
-      <w:bookmarkStart w:id="6" w:name="_Toc6442106"/>
+      <w:bookmarkStart w:id="5" w:name="_Toc6442106"/>
       <w:r>
         <w:rPr>
           <w:rStyle w:val="20"/>
@@ -4595,7 +4593,7 @@
         </w:rPr>
         <w:t>Функциональное назначение</w:t>
       </w:r>
-      <w:bookmarkEnd w:id="6"/>
+      <w:bookmarkEnd w:id="5"/>
       <w:r>
         <w:rPr>
           <w:rFonts w:cs="Times New Roman"/>
@@ -4724,7 +4722,7 @@
         </w:rPr>
         <w:t xml:space="preserve"> </w:t>
       </w:r>
-      <w:bookmarkStart w:id="7" w:name="_Toc6442107"/>
+      <w:bookmarkStart w:id="6" w:name="_Toc6442107"/>
       <w:r>
         <w:rPr>
           <w:rStyle w:val="20"/>
@@ -4732,7 +4730,7 @@
         </w:rPr>
         <w:t>Эксплуатационное назначение</w:t>
       </w:r>
-      <w:bookmarkEnd w:id="7"/>
+      <w:bookmarkEnd w:id="6"/>
       <w:r>
         <w:rPr>
           <w:rFonts w:cs="Times New Roman"/>
@@ -4804,7 +4802,7 @@
           <w:szCs w:val="24"/>
         </w:rPr>
       </w:pPr>
-      <w:bookmarkStart w:id="8" w:name="_Toc6442108"/>
+      <w:bookmarkStart w:id="7" w:name="_Toc6442108"/>
       <w:r>
         <w:rPr>
           <w:szCs w:val="24"/>
@@ -4812,7 +4810,7 @@
         <w:lastRenderedPageBreak/>
         <w:t>ТЕХНИЧЕСКИЕ ХАРАКТЕРИСТИКИ</w:t>
       </w:r>
-      <w:bookmarkEnd w:id="8"/>
+      <w:bookmarkEnd w:id="7"/>
     </w:p>
     <w:p>
       <w:pPr>
@@ -4835,7 +4833,7 @@
         </w:rPr>
         <w:t xml:space="preserve"> </w:t>
       </w:r>
-      <w:bookmarkStart w:id="9" w:name="_Toc6442109"/>
+      <w:bookmarkStart w:id="8" w:name="_Toc6442109"/>
       <w:r>
         <w:rPr>
           <w:rStyle w:val="20"/>
@@ -4843,7 +4841,7 @@
         </w:rPr>
         <w:t>Постановка задачи на разработку программы</w:t>
       </w:r>
-      <w:bookmarkEnd w:id="9"/>
+      <w:bookmarkEnd w:id="8"/>
       <w:r>
         <w:rPr>
           <w:rFonts w:cs="Times New Roman"/>
@@ -6778,7 +6776,7 @@
           <w:szCs w:val="24"/>
         </w:rPr>
       </w:pPr>
-      <w:bookmarkStart w:id="10" w:name="_Toc6442110"/>
+      <w:bookmarkStart w:id="9" w:name="_Toc6442110"/>
       <w:r>
         <w:rPr>
           <w:szCs w:val="24"/>
@@ -6803,7 +6801,7 @@
         </w:rPr>
         <w:t xml:space="preserve"> программы</w:t>
       </w:r>
-      <w:bookmarkEnd w:id="10"/>
+      <w:bookmarkEnd w:id="9"/>
     </w:p>
     <w:p>
       <w:pPr>
@@ -6816,7 +6814,7 @@
           <w:szCs w:val="24"/>
         </w:rPr>
       </w:pPr>
-      <w:bookmarkStart w:id="11" w:name="_Toc6442111"/>
+      <w:bookmarkStart w:id="10" w:name="_Toc6442111"/>
       <w:r>
         <w:rPr>
           <w:szCs w:val="24"/>
@@ -6829,7 +6827,7 @@
         </w:rPr>
         <w:t xml:space="preserve"> программы</w:t>
       </w:r>
-      <w:bookmarkEnd w:id="11"/>
+      <w:bookmarkEnd w:id="10"/>
     </w:p>
     <w:p>
       <w:pPr>
@@ -7308,14 +7306,14 @@
           <w:szCs w:val="24"/>
         </w:rPr>
       </w:pPr>
-      <w:bookmarkStart w:id="12" w:name="_Toc6442112"/>
+      <w:bookmarkStart w:id="11" w:name="_Toc6442112"/>
       <w:r>
         <w:rPr>
           <w:szCs w:val="24"/>
         </w:rPr>
         <w:t>Описание функционирования программы</w:t>
       </w:r>
-      <w:bookmarkEnd w:id="12"/>
+      <w:bookmarkEnd w:id="11"/>
     </w:p>
     <w:p>
       <w:pPr>
@@ -7529,7 +7527,7 @@
         </w:rPr>
         <w:t xml:space="preserve"> </w:t>
       </w:r>
-      <w:bookmarkStart w:id="13" w:name="_Toc6442113"/>
+      <w:bookmarkStart w:id="12" w:name="_Toc6442113"/>
       <w:r>
         <w:rPr>
           <w:szCs w:val="24"/>
@@ -7557,7 +7555,7 @@
         </w:rPr>
         <w:t>GLObject</w:t>
       </w:r>
-      <w:bookmarkEnd w:id="13"/>
+      <w:bookmarkEnd w:id="12"/>
       <w:proofErr w:type="spellEnd"/>
     </w:p>
     <w:p>
@@ -8047,7 +8045,7 @@
         <w:lastRenderedPageBreak/>
         <w:t xml:space="preserve"> </w:t>
       </w:r>
-      <w:bookmarkStart w:id="14" w:name="_Toc6442114"/>
+      <w:bookmarkStart w:id="13" w:name="_Toc6442114"/>
       <w:r>
         <w:rPr>
           <w:szCs w:val="24"/>
@@ -8075,7 +8073,7 @@
         </w:rPr>
         <w:t>OpenGLViewer</w:t>
       </w:r>
-      <w:bookmarkEnd w:id="14"/>
+      <w:bookmarkEnd w:id="13"/>
       <w:proofErr w:type="spellEnd"/>
     </w:p>
     <w:p>
@@ -8369,7 +8367,7 @@
         </w:rPr>
         <w:t xml:space="preserve"> </w:t>
       </w:r>
-      <w:bookmarkStart w:id="15" w:name="_Toc6442115"/>
+      <w:bookmarkStart w:id="14" w:name="_Toc6442115"/>
       <w:r>
         <w:rPr>
           <w:szCs w:val="24"/>
@@ -8404,7 +8402,7 @@
         </w:rPr>
         <w:t>OpenGLTestFrame</w:t>
       </w:r>
-      <w:bookmarkEnd w:id="15"/>
+      <w:bookmarkEnd w:id="14"/>
       <w:proofErr w:type="spellEnd"/>
     </w:p>
     <w:p>
@@ -8589,7 +8587,7 @@
         </w:rPr>
         <w:t xml:space="preserve"> </w:t>
       </w:r>
-      <w:bookmarkStart w:id="16" w:name="_Toc6442116"/>
+      <w:bookmarkStart w:id="15" w:name="_Toc6442116"/>
       <w:r>
         <w:rPr>
           <w:szCs w:val="24"/>
@@ -8608,7 +8606,7 @@
         </w:rPr>
         <w:t>метода организации входных и выходных данных</w:t>
       </w:r>
-      <w:bookmarkEnd w:id="16"/>
+      <w:bookmarkEnd w:id="15"/>
     </w:p>
     <w:p>
       <w:pPr>
@@ -8621,14 +8619,14 @@
           <w:szCs w:val="24"/>
         </w:rPr>
       </w:pPr>
-      <w:bookmarkStart w:id="17" w:name="_Toc6442117"/>
+      <w:bookmarkStart w:id="16" w:name="_Toc6442117"/>
       <w:r>
         <w:rPr>
           <w:szCs w:val="24"/>
         </w:rPr>
         <w:t>Описание и обоснование выбора метода организации входных данных</w:t>
       </w:r>
-      <w:bookmarkEnd w:id="17"/>
+      <w:bookmarkEnd w:id="16"/>
     </w:p>
     <w:p>
       <w:pPr>
@@ -8870,14 +8868,14 @@
           <w:szCs w:val="24"/>
         </w:rPr>
       </w:pPr>
-      <w:bookmarkStart w:id="18" w:name="_Toc6442118"/>
+      <w:bookmarkStart w:id="17" w:name="_Toc6442118"/>
       <w:r>
         <w:rPr>
           <w:szCs w:val="24"/>
         </w:rPr>
         <w:t>Описание и обоснование выбора метода организации выходных данных</w:t>
       </w:r>
-      <w:bookmarkEnd w:id="18"/>
+      <w:bookmarkEnd w:id="17"/>
     </w:p>
     <w:p>
       <w:pPr>
@@ -8981,7 +8979,7 @@
         </w:rPr>
         <w:t xml:space="preserve"> </w:t>
       </w:r>
-      <w:bookmarkStart w:id="19" w:name="_Toc6442119"/>
+      <w:bookmarkStart w:id="18" w:name="_Toc6442119"/>
       <w:r>
         <w:rPr>
           <w:szCs w:val="24"/>
@@ -8994,7 +8992,7 @@
         </w:rPr>
         <w:t>и обоснование выбора технических и программных средств</w:t>
       </w:r>
-      <w:bookmarkEnd w:id="19"/>
+      <w:bookmarkEnd w:id="18"/>
     </w:p>
     <w:p>
       <w:pPr>
@@ -9292,7 +9290,16 @@
           <w:rFonts w:cs="Times New Roman"/>
           <w:szCs w:val="24"/>
         </w:rPr>
-        <w:t>Минимальное свободное место на жёстком диске</w:t>
+        <w:t>Минимальное свободное место н</w:t>
+      </w:r>
+      <w:bookmarkStart w:id="19" w:name="_GoBack"/>
+      <w:bookmarkEnd w:id="19"/>
+      <w:r>
+        <w:rPr>
+          <w:rFonts w:cs="Times New Roman"/>
+          <w:szCs w:val="24"/>
+        </w:rPr>
+        <w:t>а жёстком диске</w:t>
       </w:r>
       <w:r>
         <w:rPr>
@@ -9522,7 +9529,14 @@
           <w:rFonts w:cs="Times New Roman"/>
           <w:szCs w:val="24"/>
         </w:rPr>
-        <w:t>или выше</w:t>
+        <w:t xml:space="preserve">или </w:t>
+      </w:r>
+      <w:r>
+        <w:rPr>
+          <w:rFonts w:cs="Times New Roman"/>
+          <w:szCs w:val="24"/>
+        </w:rPr>
+        <w:t>новее</w:t>
       </w:r>
       <w:r>
         <w:rPr>
@@ -9574,7 +9588,7 @@
           <w:rFonts w:cs="Times New Roman"/>
           <w:szCs w:val="24"/>
         </w:rPr>
-        <w:t>выше</w:t>
+        <w:t>новее</w:t>
       </w:r>
       <w:r>
         <w:rPr>
@@ -9625,7 +9639,14 @@
           <w:rFonts w:cs="Times New Roman"/>
           <w:szCs w:val="24"/>
         </w:rPr>
-        <w:t>или выше</w:t>
+        <w:t xml:space="preserve">или </w:t>
+      </w:r>
+      <w:r>
+        <w:rPr>
+          <w:rFonts w:cs="Times New Roman"/>
+          <w:szCs w:val="24"/>
+        </w:rPr>
+        <w:t>новее</w:t>
       </w:r>
       <w:r>
         <w:rPr>
@@ -34436,8 +34457,18 @@
                 <w:szCs w:val="24"/>
                 <w:lang w:val="en-US"/>
               </w:rPr>
-              <w:t xml:space="preserve"> enabled</w:t>
-            </w:r>
+              <w:t xml:space="preserve"> </w:t>
+            </w:r>
+            <w:proofErr w:type="spellStart"/>
+            <w:r>
+              <w:rPr>
+                <w:rFonts w:ascii="Consolas" w:hAnsi="Consolas" w:cs="Consolas"/>
+                <w:szCs w:val="24"/>
+                <w:lang w:val="en-US"/>
+              </w:rPr>
+              <w:t>drawDebugText</w:t>
+            </w:r>
+            <w:proofErr w:type="spellEnd"/>
           </w:p>
         </w:tc>
         <w:tc>
@@ -34510,46 +34541,7 @@
                 <w:rFonts w:cs="Times New Roman"/>
                 <w:szCs w:val="24"/>
               </w:rPr>
-              <w:t xml:space="preserve">Настройка состояния </w:t>
-            </w:r>
-            <w:proofErr w:type="spellStart"/>
-            <w:r>
-              <w:rPr>
-                <w:rFonts w:cs="Times New Roman"/>
-                <w:szCs w:val="24"/>
-              </w:rPr>
-              <w:t>рендерера</w:t>
-            </w:r>
-            <w:proofErr w:type="spellEnd"/>
-            <w:r>
-              <w:rPr>
-                <w:rFonts w:cs="Times New Roman"/>
-                <w:szCs w:val="24"/>
-              </w:rPr>
-              <w:t xml:space="preserve"> (</w:t>
-            </w:r>
-            <w:proofErr w:type="gramStart"/>
-            <w:r>
-              <w:rPr>
-                <w:rFonts w:cs="Times New Roman"/>
-                <w:szCs w:val="24"/>
-              </w:rPr>
-              <w:t>включен</w:t>
-            </w:r>
-            <w:proofErr w:type="gramEnd"/>
-            <w:r>
-              <w:rPr>
-                <w:rFonts w:cs="Times New Roman"/>
-                <w:szCs w:val="24"/>
-              </w:rPr>
-              <w:t>/</w:t>
-            </w:r>
-            <w:r>
-              <w:rPr>
-                <w:rFonts w:cs="Times New Roman"/>
-                <w:szCs w:val="24"/>
-              </w:rPr>
-              <w:t>выключен)</w:t>
+              <w:t>Настройка отображения отладочного текста</w:t>
             </w:r>
           </w:p>
         </w:tc>
@@ -34567,14 +34559,40 @@
                 <w:rFonts w:ascii="Consolas" w:hAnsi="Consolas" w:cs="Consolas"/>
                 <w:color w:val="C45911" w:themeColor="accent2" w:themeShade="BF"/>
                 <w:szCs w:val="24"/>
+                <w:lang w:val="en-US" w:eastAsia="ru-RU"/>
+              </w:rPr>
+            </w:pPr>
+            <w:r>
+              <w:rPr>
+                <w:rFonts w:ascii="Consolas" w:hAnsi="Consolas" w:cs="Consolas"/>
+                <w:color w:val="C45911" w:themeColor="accent2" w:themeShade="BF"/>
+                <w:szCs w:val="24"/>
                 <w:lang w:eastAsia="ru-RU"/>
               </w:rPr>
-            </w:pPr>
+              <w:t>@</w:t>
+            </w:r>
             <w:r>
               <w:rPr>
                 <w:rFonts w:ascii="Consolas" w:hAnsi="Consolas" w:cs="Consolas"/>
                 <w:color w:val="C45911" w:themeColor="accent2" w:themeShade="BF"/>
                 <w:szCs w:val="24"/>
+                <w:lang w:val="en-US" w:eastAsia="ru-RU"/>
+              </w:rPr>
+              <w:t>G</w:t>
+            </w:r>
+            <w:r>
+              <w:rPr>
+                <w:rFonts w:ascii="Consolas" w:hAnsi="Consolas" w:cs="Consolas"/>
+                <w:szCs w:val="24"/>
+                <w:lang w:val="en-US"/>
+              </w:rPr>
+              <w:t xml:space="preserve"> </w:t>
+            </w:r>
+            <w:r>
+              <w:rPr>
+                <w:rFonts w:ascii="Consolas" w:hAnsi="Consolas" w:cs="Consolas"/>
+                <w:color w:val="C45911" w:themeColor="accent2" w:themeShade="BF"/>
+                <w:szCs w:val="24"/>
                 <w:lang w:eastAsia="ru-RU"/>
               </w:rPr>
               <w:t>@</w:t>
@@ -34586,32 +34604,6 @@
                 <w:szCs w:val="24"/>
                 <w:lang w:val="en-US" w:eastAsia="ru-RU"/>
               </w:rPr>
-              <w:t>G</w:t>
-            </w:r>
-            <w:r>
-              <w:rPr>
-                <w:rFonts w:ascii="Consolas" w:hAnsi="Consolas" w:cs="Consolas"/>
-                <w:szCs w:val="24"/>
-                <w:lang w:val="en-US"/>
-              </w:rPr>
-              <w:t xml:space="preserve"> </w:t>
-            </w:r>
-            <w:r>
-              <w:rPr>
-                <w:rFonts w:ascii="Consolas" w:hAnsi="Consolas" w:cs="Consolas"/>
-                <w:color w:val="C45911" w:themeColor="accent2" w:themeShade="BF"/>
-                <w:szCs w:val="24"/>
-                <w:lang w:eastAsia="ru-RU"/>
-              </w:rPr>
-              <w:t>@</w:t>
-            </w:r>
-            <w:r>
-              <w:rPr>
-                <w:rFonts w:ascii="Consolas" w:hAnsi="Consolas" w:cs="Consolas"/>
-                <w:color w:val="C45911" w:themeColor="accent2" w:themeShade="BF"/>
-                <w:szCs w:val="24"/>
-                <w:lang w:val="en-US" w:eastAsia="ru-RU"/>
-              </w:rPr>
               <w:t>S</w:t>
             </w:r>
             <w:r>
@@ -34620,19 +34612,8 @@
                 <w:szCs w:val="24"/>
                 <w:lang w:val="en-US"/>
               </w:rPr>
-              <w:t xml:space="preserve"> </w:t>
-            </w:r>
-            <w:proofErr w:type="spellStart"/>
-            <w:r>
-              <w:rPr>
-                <w:rFonts w:ascii="Consolas" w:hAnsi="Consolas" w:cs="Consolas"/>
-                <w:szCs w:val="24"/>
-                <w:lang w:val="en-US"/>
-              </w:rPr>
-              <w:lastRenderedPageBreak/>
-              <w:t>needTextureResolution</w:t>
-            </w:r>
-            <w:proofErr w:type="spellEnd"/>
+              <w:t xml:space="preserve"> enabled</w:t>
+            </w:r>
           </w:p>
         </w:tc>
         <w:tc>
@@ -34655,7 +34636,6 @@
                 <w:szCs w:val="24"/>
                 <w:lang w:val="en-US"/>
               </w:rPr>
-              <w:lastRenderedPageBreak/>
               <w:t>private</w:t>
             </w:r>
           </w:p>
@@ -34706,7 +34686,23 @@
                 <w:rFonts w:cs="Times New Roman"/>
                 <w:szCs w:val="24"/>
               </w:rPr>
-              <w:t xml:space="preserve">Настройка необходимости </w:t>
+              <w:t xml:space="preserve">Настройка состояния </w:t>
+            </w:r>
+            <w:proofErr w:type="spellStart"/>
+            <w:r>
+              <w:rPr>
+                <w:rFonts w:cs="Times New Roman"/>
+                <w:szCs w:val="24"/>
+              </w:rPr>
+              <w:t>рендерера</w:t>
+            </w:r>
+            <w:proofErr w:type="spellEnd"/>
+            <w:r>
+              <w:rPr>
+                <w:rFonts w:cs="Times New Roman"/>
+                <w:szCs w:val="24"/>
+              </w:rPr>
+              <w:t xml:space="preserve"> </w:t>
             </w:r>
             <w:r>
               <w:rPr>
@@ -34714,7 +34710,30 @@
                 <w:szCs w:val="24"/>
               </w:rPr>
               <w:lastRenderedPageBreak/>
-              <w:t>заново загрузить текстуры объектов</w:t>
+              <w:t>(</w:t>
+            </w:r>
+            <w:proofErr w:type="gramStart"/>
+            <w:r>
+              <w:rPr>
+                <w:rFonts w:cs="Times New Roman"/>
+                <w:szCs w:val="24"/>
+              </w:rPr>
+              <w:t>включен</w:t>
+            </w:r>
+            <w:proofErr w:type="gramEnd"/>
+            <w:r>
+              <w:rPr>
+                <w:rFonts w:cs="Times New Roman"/>
+                <w:szCs w:val="24"/>
+              </w:rPr>
+              <w:t>/</w:t>
+            </w:r>
+            <w:r>
+              <w:rPr>
+                <w:rFonts w:cs="Times New Roman"/>
+                <w:szCs w:val="24"/>
+              </w:rPr>
+              <w:t>выключен)</w:t>
             </w:r>
           </w:p>
         </w:tc>
@@ -34732,16 +34751,171 @@
                 <w:rFonts w:ascii="Consolas" w:hAnsi="Consolas" w:cs="Consolas"/>
                 <w:color w:val="C45911" w:themeColor="accent2" w:themeShade="BF"/>
                 <w:szCs w:val="24"/>
+                <w:lang w:eastAsia="ru-RU"/>
+              </w:rPr>
+            </w:pPr>
+            <w:r>
+              <w:rPr>
+                <w:rFonts w:ascii="Consolas" w:hAnsi="Consolas" w:cs="Consolas"/>
+                <w:color w:val="C45911" w:themeColor="accent2" w:themeShade="BF"/>
+                <w:szCs w:val="24"/>
+                <w:lang w:eastAsia="ru-RU"/>
+              </w:rPr>
+              <w:lastRenderedPageBreak/>
+              <w:t>@</w:t>
+            </w:r>
+            <w:r>
+              <w:rPr>
+                <w:rFonts w:ascii="Consolas" w:hAnsi="Consolas" w:cs="Consolas"/>
+                <w:color w:val="C45911" w:themeColor="accent2" w:themeShade="BF"/>
+                <w:szCs w:val="24"/>
                 <w:lang w:val="en-US" w:eastAsia="ru-RU"/>
               </w:rPr>
-            </w:pPr>
-            <w:r>
-              <w:rPr>
-                <w:rFonts w:ascii="Consolas" w:hAnsi="Consolas" w:cs="Consolas"/>
-                <w:szCs w:val="24"/>
-                <w:lang w:val="en-US"/>
-              </w:rPr>
-              <w:lastRenderedPageBreak/>
+              <w:t>G</w:t>
+            </w:r>
+            <w:r>
+              <w:rPr>
+                <w:rFonts w:ascii="Consolas" w:hAnsi="Consolas" w:cs="Consolas"/>
+                <w:szCs w:val="24"/>
+                <w:lang w:val="en-US"/>
+              </w:rPr>
+              <w:t xml:space="preserve"> </w:t>
+            </w:r>
+            <w:r>
+              <w:rPr>
+                <w:rFonts w:ascii="Consolas" w:hAnsi="Consolas" w:cs="Consolas"/>
+                <w:color w:val="C45911" w:themeColor="accent2" w:themeShade="BF"/>
+                <w:szCs w:val="24"/>
+                <w:lang w:eastAsia="ru-RU"/>
+              </w:rPr>
+              <w:t>@</w:t>
+            </w:r>
+            <w:r>
+              <w:rPr>
+                <w:rFonts w:ascii="Consolas" w:hAnsi="Consolas" w:cs="Consolas"/>
+                <w:color w:val="C45911" w:themeColor="accent2" w:themeShade="BF"/>
+                <w:szCs w:val="24"/>
+                <w:lang w:val="en-US" w:eastAsia="ru-RU"/>
+              </w:rPr>
+              <w:t>S</w:t>
+            </w:r>
+            <w:r>
+              <w:rPr>
+                <w:rFonts w:ascii="Consolas" w:hAnsi="Consolas" w:cs="Consolas"/>
+                <w:szCs w:val="24"/>
+                <w:lang w:val="en-US"/>
+              </w:rPr>
+              <w:t xml:space="preserve"> </w:t>
+            </w:r>
+            <w:proofErr w:type="spellStart"/>
+            <w:r>
+              <w:rPr>
+                <w:rFonts w:ascii="Consolas" w:hAnsi="Consolas" w:cs="Consolas"/>
+                <w:szCs w:val="24"/>
+                <w:lang w:val="en-US"/>
+              </w:rPr>
+              <w:t>needTextureResolution</w:t>
+            </w:r>
+            <w:proofErr w:type="spellEnd"/>
+          </w:p>
+        </w:tc>
+        <w:tc>
+          <w:tcPr>
+            <w:tcW w:w="1984" w:type="dxa"/>
+            <w:gridSpan w:val="2"/>
+          </w:tcPr>
+          <w:p>
+            <w:pPr>
+              <w:spacing w:line="360" w:lineRule="auto"/>
+              <w:rPr>
+                <w:rFonts w:ascii="Consolas" w:hAnsi="Consolas" w:cs="Consolas"/>
+                <w:szCs w:val="24"/>
+                <w:lang w:val="en-US"/>
+              </w:rPr>
+            </w:pPr>
+            <w:r>
+              <w:rPr>
+                <w:rFonts w:ascii="Consolas" w:hAnsi="Consolas" w:cs="Consolas"/>
+                <w:szCs w:val="24"/>
+                <w:lang w:val="en-US"/>
+              </w:rPr>
+              <w:t>private</w:t>
+            </w:r>
+          </w:p>
+        </w:tc>
+        <w:tc>
+          <w:tcPr>
+            <w:tcW w:w="2977" w:type="dxa"/>
+            <w:gridSpan w:val="2"/>
+          </w:tcPr>
+          <w:p>
+            <w:pPr>
+              <w:spacing w:line="360" w:lineRule="auto"/>
+              <w:rPr>
+                <w:rFonts w:ascii="Consolas" w:hAnsi="Consolas" w:cs="Consolas"/>
+                <w:color w:val="000000" w:themeColor="text1"/>
+                <w:szCs w:val="24"/>
+                <w:lang w:val="en-US" w:eastAsia="ru-RU"/>
+              </w:rPr>
+            </w:pPr>
+            <w:proofErr w:type="spellStart"/>
+            <w:r>
+              <w:rPr>
+                <w:rFonts w:ascii="Consolas" w:hAnsi="Consolas" w:cs="Consolas"/>
+                <w:color w:val="000000" w:themeColor="text1"/>
+                <w:szCs w:val="24"/>
+                <w:lang w:val="en-US" w:eastAsia="ru-RU"/>
+              </w:rPr>
+              <w:t>boolean</w:t>
+            </w:r>
+            <w:proofErr w:type="spellEnd"/>
+          </w:p>
+        </w:tc>
+        <w:tc>
+          <w:tcPr>
+            <w:tcW w:w="3283" w:type="dxa"/>
+            <w:gridSpan w:val="2"/>
+          </w:tcPr>
+          <w:p>
+            <w:pPr>
+              <w:spacing w:line="360" w:lineRule="auto"/>
+              <w:rPr>
+                <w:rFonts w:cs="Times New Roman"/>
+                <w:szCs w:val="24"/>
+              </w:rPr>
+            </w:pPr>
+            <w:r>
+              <w:rPr>
+                <w:rFonts w:cs="Times New Roman"/>
+                <w:szCs w:val="24"/>
+              </w:rPr>
+              <w:t>Настройка необходимости заново загрузить текстуры объектов</w:t>
+            </w:r>
+          </w:p>
+        </w:tc>
+      </w:tr>
+      <w:tr>
+        <w:tc>
+          <w:tcPr>
+            <w:tcW w:w="2099" w:type="dxa"/>
+            <w:gridSpan w:val="2"/>
+          </w:tcPr>
+          <w:p>
+            <w:pPr>
+              <w:spacing w:line="360" w:lineRule="auto"/>
+              <w:rPr>
+                <w:rFonts w:ascii="Consolas" w:hAnsi="Consolas" w:cs="Consolas"/>
+                <w:color w:val="C45911" w:themeColor="accent2" w:themeShade="BF"/>
+                <w:szCs w:val="24"/>
+                <w:lang w:val="en-US" w:eastAsia="ru-RU"/>
+              </w:rPr>
+            </w:pPr>
+            <w:r>
+              <w:rPr>
+                <w:rFonts w:ascii="Consolas" w:hAnsi="Consolas" w:cs="Consolas"/>
+                <w:szCs w:val="24"/>
+                <w:lang w:val="en-US"/>
+              </w:rPr>
               <w:t>axis</w:t>
             </w:r>
           </w:p>
@@ -35896,7 +36070,16 @@
                 <w:szCs w:val="24"/>
                 <w:lang w:val="en-US"/>
               </w:rPr>
-              <w:t>com.jogamp.opengl.GLAutoDrawable</w:t>
+              <w:t>com.jogamp.op</w:t>
+            </w:r>
+            <w:r>
+              <w:rPr>
+                <w:rFonts w:ascii="Consolas" w:hAnsi="Consolas" w:cs="Consolas"/>
+                <w:szCs w:val="24"/>
+                <w:lang w:val="en-US"/>
+              </w:rPr>
+              <w:lastRenderedPageBreak/>
+              <w:t>engl.GLAutoDrawable</w:t>
             </w:r>
             <w:proofErr w:type="spellEnd"/>
             <w:r>
@@ -35914,7 +36097,6 @@
                 <w:szCs w:val="24"/>
                 <w:lang w:val="en-US"/>
               </w:rPr>
-              <w:lastRenderedPageBreak/>
               <w:t>glAutoDrawable</w:t>
             </w:r>
             <w:proofErr w:type="spellEnd"/>
@@ -36026,6 +36208,7 @@
                 <w:rFonts w:cs="Times New Roman"/>
                 <w:szCs w:val="24"/>
               </w:rPr>
+              <w:lastRenderedPageBreak/>
               <w:t>изменения размеров окна</w:t>
             </w:r>
           </w:p>
@@ -37312,6 +37495,7 @@
                 <w:szCs w:val="24"/>
                 <w:lang w:val="en-US"/>
               </w:rPr>
+              <w:lastRenderedPageBreak/>
               <w:t>dist</w:t>
             </w:r>
             <w:proofErr w:type="spellEnd"/>
@@ -37356,6 +37540,7 @@
                 <w:szCs w:val="24"/>
                 <w:lang w:val="en-US" w:eastAsia="ru-RU"/>
               </w:rPr>
+              <w:lastRenderedPageBreak/>
               <w:t>moveBackward</w:t>
             </w:r>
             <w:proofErr w:type="spellEnd"/>
@@ -37469,15 +37654,7 @@
                 <w:rFonts w:cs="Times New Roman"/>
                 <w:szCs w:val="24"/>
               </w:rPr>
-              <w:t xml:space="preserve">Отдаляет камеру от сцены </w:t>
-            </w:r>
-            <w:r>
-              <w:rPr>
-                <w:rFonts w:cs="Times New Roman"/>
-                <w:szCs w:val="24"/>
-              </w:rPr>
-              <w:lastRenderedPageBreak/>
-              <w:t xml:space="preserve">на </w:t>
+              <w:t xml:space="preserve">Отдаляет камеру от сцены на </w:t>
             </w:r>
             <w:proofErr w:type="spellStart"/>
             <w:r>
@@ -37530,7 +37707,6 @@
                 <w:szCs w:val="24"/>
                 <w:lang w:val="en-US" w:eastAsia="ru-RU"/>
               </w:rPr>
-              <w:lastRenderedPageBreak/>
               <w:t>moveLeft</w:t>
             </w:r>
             <w:proofErr w:type="spellEnd"/>
@@ -39297,6 +39473,7 @@
                 <w:szCs w:val="24"/>
                 <w:lang w:val="en-US" w:eastAsia="ru-RU"/>
               </w:rPr>
+              <w:lastRenderedPageBreak/>
               <w:t>initWindow</w:t>
             </w:r>
             <w:proofErr w:type="spellEnd"/>
@@ -39538,7 +39715,6 @@
                 <w:szCs w:val="24"/>
                 <w:lang w:val="en-US" w:eastAsia="ru-RU"/>
               </w:rPr>
-              <w:lastRenderedPageBreak/>
               <w:t>getLoadSaveMenu</w:t>
             </w:r>
             <w:proofErr w:type="spellEnd"/>
@@ -45426,7 +45602,7 @@
             <w:noProof/>
             <w:szCs w:val="24"/>
           </w:rPr>
-          <w:t>35</w:t>
+          <w:t>14</w:t>
         </w:r>
         <w:r>
           <w:rPr>
@@ -48230,7 +48406,7 @@
   <a:extraClrSchemeLst/>
   <a:extLst>
     <a:ext uri="{05A4C25C-085E-4340-85A3-A5531E510DB2}">
-      <thm15:themeFamily xmlns="" xmlns:thm15="http://schemas.microsoft.com/office/thememl/2012/main" name="Office Theme" id="{62F939B6-93AF-4DB8-9C6B-D6C7DFDC589F}" vid="{4A3C46E8-61CC-4603-A589-7422A47A8E4A}"/>
+      <thm15:themeFamily xmlns:thm15="http://schemas.microsoft.com/office/thememl/2012/main" xmlns="" name="Office Theme" id="{62F939B6-93AF-4DB8-9C6B-D6C7DFDC589F}" vid="{4A3C46E8-61CC-4603-A589-7422A47A8E4A}"/>
     </a:ext>
   </a:extLst>
 </a:theme>
@@ -48241,7 +48417,7 @@
 </file>
 
 <file path=customXml/itemProps1.xml><?xml version="1.0" encoding="utf-8"?>
-<ds:datastoreItem xmlns:ds="http://schemas.openxmlformats.org/officeDocument/2006/customXml" ds:itemID="{A6F5703B-AA34-4F93-AE6E-5BC8301F4F4F}">
+<ds:datastoreItem xmlns:ds="http://schemas.openxmlformats.org/officeDocument/2006/customXml" ds:itemID="{95F5BD32-BAD1-4800-B0C9-5DB98C21F18F}">
   <ds:schemaRefs>
     <ds:schemaRef ds:uri="http://schemas.openxmlformats.org/officeDocument/2006/bibliography"/>
   </ds:schemaRefs>

</xml_diff>

<commit_message>
add throw-upon-bad-value, add docs
</commit_message>
<xml_diff>
--- a/docs/Пояснительная записка.docx
+++ b/docs/Пояснительная записка.docx
@@ -1945,20 +1945,153 @@
                 </w:rPr>
                 <w:fldChar w:fldCharType="separate"/>
               </w:r>
-              <w:hyperlink w:anchor="_Toc6442102" w:history="1">
+              <w:bookmarkStart w:id="1" w:name="_GoBack"/>
+              <w:bookmarkEnd w:id="1"/>
+              <w:r>
+                <w:rPr>
+                  <w:rStyle w:val="a5"/>
+                  <w:noProof/>
+                </w:rPr>
+                <w:fldChar w:fldCharType="begin"/>
+              </w:r>
+              <w:r>
+                <w:rPr>
+                  <w:rStyle w:val="a5"/>
+                  <w:noProof/>
+                </w:rPr>
+                <w:instrText xml:space="preserve"> </w:instrText>
+              </w:r>
+              <w:r>
+                <w:rPr>
+                  <w:noProof/>
+                </w:rPr>
+                <w:instrText>HYPERLINK \l "_Toc6459837"</w:instrText>
+              </w:r>
+              <w:r>
+                <w:rPr>
+                  <w:rStyle w:val="a5"/>
+                  <w:noProof/>
+                </w:rPr>
+                <w:instrText xml:space="preserve"> </w:instrText>
+              </w:r>
+              <w:r>
+                <w:rPr>
+                  <w:rStyle w:val="a5"/>
+                  <w:noProof/>
+                </w:rPr>
+              </w:r>
+              <w:r>
+                <w:rPr>
+                  <w:rStyle w:val="a5"/>
+                  <w:noProof/>
+                </w:rPr>
+                <w:fldChar w:fldCharType="separate"/>
+              </w:r>
+              <w:r>
+                <w:rPr>
+                  <w:rStyle w:val="a5"/>
+                  <w:noProof/>
+                </w:rPr>
+                <w:t>1.</w:t>
+              </w:r>
+              <w:r>
+                <w:rPr>
+                  <w:rFonts w:asciiTheme="minorHAnsi" w:eastAsiaTheme="minorEastAsia" w:hAnsiTheme="minorHAnsi" w:cstheme="minorBidi"/>
+                  <w:b w:val="0"/>
+                  <w:noProof/>
+                  <w:szCs w:val="22"/>
+                </w:rPr>
+                <w:tab/>
+              </w:r>
+              <w:r>
+                <w:rPr>
+                  <w:rStyle w:val="a5"/>
+                  <w:noProof/>
+                </w:rPr>
+                <w:t>ТЕХНИЧЕСКИЕ ХАРАКТЕРИСТИКИ</w:t>
+              </w:r>
+              <w:r>
+                <w:rPr>
+                  <w:noProof/>
+                  <w:webHidden/>
+                </w:rPr>
+                <w:tab/>
+              </w:r>
+              <w:r>
+                <w:rPr>
+                  <w:noProof/>
+                  <w:webHidden/>
+                </w:rPr>
+                <w:fldChar w:fldCharType="begin"/>
+              </w:r>
+              <w:r>
+                <w:rPr>
+                  <w:noProof/>
+                  <w:webHidden/>
+                </w:rPr>
+                <w:instrText xml:space="preserve"> PAGEREF _Toc6459837 \h </w:instrText>
+              </w:r>
+              <w:r>
+                <w:rPr>
+                  <w:noProof/>
+                  <w:webHidden/>
+                </w:rPr>
+              </w:r>
+              <w:r>
+                <w:rPr>
+                  <w:noProof/>
+                  <w:webHidden/>
+                </w:rPr>
+                <w:fldChar w:fldCharType="separate"/>
+              </w:r>
+              <w:r>
+                <w:rPr>
+                  <w:noProof/>
+                  <w:webHidden/>
+                </w:rPr>
+                <w:t>4</w:t>
+              </w:r>
+              <w:r>
+                <w:rPr>
+                  <w:noProof/>
+                  <w:webHidden/>
+                </w:rPr>
+                <w:fldChar w:fldCharType="end"/>
+              </w:r>
+              <w:r>
+                <w:rPr>
+                  <w:rStyle w:val="a5"/>
+                  <w:noProof/>
+                </w:rPr>
+                <w:fldChar w:fldCharType="end"/>
+              </w:r>
+            </w:p>
+            <w:p>
+              <w:pPr>
+                <w:pStyle w:val="21"/>
+                <w:tabs>
+                  <w:tab w:val="left" w:pos="1540"/>
+                </w:tabs>
+                <w:rPr>
+                  <w:rFonts w:asciiTheme="minorHAnsi" w:hAnsiTheme="minorHAnsi" w:cstheme="minorBidi"/>
+                  <w:noProof/>
+                  <w:sz w:val="22"/>
+                </w:rPr>
+              </w:pPr>
+              <w:hyperlink w:anchor="_Toc6459838" w:history="1">
                 <w:r>
                   <w:rPr>
                     <w:rStyle w:val="a5"/>
+                    <w:rFonts w:eastAsiaTheme="minorHAnsi"/>
                     <w:noProof/>
                   </w:rPr>
-                  <w:t>1.</w:t>
+                  <w:t>1.1.</w:t>
                 </w:r>
                 <w:r>
                   <w:rPr>
-                    <w:rFonts w:asciiTheme="minorHAnsi" w:eastAsiaTheme="minorEastAsia" w:hAnsiTheme="minorHAnsi" w:cstheme="minorBidi"/>
-                    <w:b w:val="0"/>
+                    <w:rFonts w:asciiTheme="minorHAnsi" w:hAnsiTheme="minorHAnsi" w:cstheme="minorBidi"/>
                     <w:noProof/>
-                    <w:szCs w:val="22"/>
+                    <w:sz w:val="22"/>
                   </w:rPr>
                   <w:tab/>
                 </w:r>
@@ -1967,7 +2100,7 @@
                     <w:rStyle w:val="a5"/>
                     <w:noProof/>
                   </w:rPr>
-                  <w:t>ТЕХНИЧЕСКИЕ ХАРАКТЕРИСТИКИ</w:t>
+                  <w:t>Наименование программы</w:t>
                 </w:r>
                 <w:r>
                   <w:rPr>
@@ -1988,7 +2121,7 @@
                     <w:noProof/>
                     <w:webHidden/>
                   </w:rPr>
-                  <w:instrText xml:space="preserve"> PAGEREF _Toc6442102 \h </w:instrText>
+                  <w:instrText xml:space="preserve"> PAGEREF _Toc6459838 \h </w:instrText>
                 </w:r>
                 <w:r>
                   <w:rPr>
@@ -2031,93 +2164,7 @@
                   <w:sz w:val="22"/>
                 </w:rPr>
               </w:pPr>
-              <w:hyperlink w:anchor="_Toc6442103" w:history="1">
-                <w:r>
-                  <w:rPr>
-                    <w:rStyle w:val="a5"/>
-                    <w:rFonts w:eastAsiaTheme="minorHAnsi"/>
-                    <w:noProof/>
-                  </w:rPr>
-                  <w:t>1.1.</w:t>
-                </w:r>
-                <w:r>
-                  <w:rPr>
-                    <w:rFonts w:asciiTheme="minorHAnsi" w:hAnsiTheme="minorHAnsi" w:cstheme="minorBidi"/>
-                    <w:noProof/>
-                    <w:sz w:val="22"/>
-                  </w:rPr>
-                  <w:tab/>
-                </w:r>
-                <w:r>
-                  <w:rPr>
-                    <w:rStyle w:val="a5"/>
-                    <w:noProof/>
-                  </w:rPr>
-                  <w:t>Наименование программы</w:t>
-                </w:r>
-                <w:r>
-                  <w:rPr>
-                    <w:noProof/>
-                    <w:webHidden/>
-                  </w:rPr>
-                  <w:tab/>
-                </w:r>
-                <w:r>
-                  <w:rPr>
-                    <w:noProof/>
-                    <w:webHidden/>
-                  </w:rPr>
-                  <w:fldChar w:fldCharType="begin"/>
-                </w:r>
-                <w:r>
-                  <w:rPr>
-                    <w:noProof/>
-                    <w:webHidden/>
-                  </w:rPr>
-                  <w:instrText xml:space="preserve"> PAGEREF _Toc6442103 \h </w:instrText>
-                </w:r>
-                <w:r>
-                  <w:rPr>
-                    <w:noProof/>
-                    <w:webHidden/>
-                  </w:rPr>
-                </w:r>
-                <w:r>
-                  <w:rPr>
-                    <w:noProof/>
-                    <w:webHidden/>
-                  </w:rPr>
-                  <w:fldChar w:fldCharType="separate"/>
-                </w:r>
-                <w:r>
-                  <w:rPr>
-                    <w:noProof/>
-                    <w:webHidden/>
-                  </w:rPr>
-                  <w:t>4</w:t>
-                </w:r>
-                <w:r>
-                  <w:rPr>
-                    <w:noProof/>
-                    <w:webHidden/>
-                  </w:rPr>
-                  <w:fldChar w:fldCharType="end"/>
-                </w:r>
-              </w:hyperlink>
-            </w:p>
-            <w:p>
-              <w:pPr>
-                <w:pStyle w:val="21"/>
-                <w:tabs>
-                  <w:tab w:val="left" w:pos="1540"/>
-                </w:tabs>
-                <w:rPr>
-                  <w:rFonts w:asciiTheme="minorHAnsi" w:hAnsiTheme="minorHAnsi" w:cstheme="minorBidi"/>
-                  <w:noProof/>
-                  <w:sz w:val="22"/>
-                </w:rPr>
-              </w:pPr>
-              <w:hyperlink w:anchor="_Toc6442104" w:history="1">
+              <w:hyperlink w:anchor="_Toc6459839" w:history="1">
                 <w:r>
                   <w:rPr>
                     <w:rStyle w:val="a5"/>
@@ -2160,7 +2207,7 @@
                     <w:noProof/>
                     <w:webHidden/>
                   </w:rPr>
-                  <w:instrText xml:space="preserve"> PAGEREF _Toc6442104 \h </w:instrText>
+                  <w:instrText xml:space="preserve"> PAGEREF _Toc6459839 \h </w:instrText>
                 </w:r>
                 <w:r>
                   <w:rPr>
@@ -2201,7 +2248,7 @@
                   <w:szCs w:val="22"/>
                 </w:rPr>
               </w:pPr>
-              <w:hyperlink w:anchor="_Toc6442105" w:history="1">
+              <w:hyperlink w:anchor="_Toc6459840" w:history="1">
                 <w:r>
                   <w:rPr>
                     <w:rStyle w:val="a5"/>
@@ -2244,7 +2291,7 @@
                     <w:noProof/>
                     <w:webHidden/>
                   </w:rPr>
-                  <w:instrText xml:space="preserve"> PAGEREF _Toc6442105 \h </w:instrText>
+                  <w:instrText xml:space="preserve"> PAGEREF _Toc6459840 \h </w:instrText>
                 </w:r>
                 <w:r>
                   <w:rPr>
@@ -2287,7 +2334,7 @@
                   <w:sz w:val="22"/>
                 </w:rPr>
               </w:pPr>
-              <w:hyperlink w:anchor="_Toc6442106" w:history="1">
+              <w:hyperlink w:anchor="_Toc6459841" w:history="1">
                 <w:r>
                   <w:rPr>
                     <w:rStyle w:val="a5"/>
@@ -2330,7 +2377,7 @@
                     <w:noProof/>
                     <w:webHidden/>
                   </w:rPr>
-                  <w:instrText xml:space="preserve"> PAGEREF _Toc6442106 \h </w:instrText>
+                  <w:instrText xml:space="preserve"> PAGEREF _Toc6459841 \h </w:instrText>
                 </w:r>
                 <w:r>
                   <w:rPr>
@@ -2373,7 +2420,7 @@
                   <w:sz w:val="22"/>
                 </w:rPr>
               </w:pPr>
-              <w:hyperlink w:anchor="_Toc6442107" w:history="1">
+              <w:hyperlink w:anchor="_Toc6459842" w:history="1">
                 <w:r>
                   <w:rPr>
                     <w:rStyle w:val="a5"/>
@@ -2416,7 +2463,7 @@
                     <w:noProof/>
                     <w:webHidden/>
                   </w:rPr>
-                  <w:instrText xml:space="preserve"> PAGEREF _Toc6442107 \h </w:instrText>
+                  <w:instrText xml:space="preserve"> PAGEREF _Toc6459842 \h </w:instrText>
                 </w:r>
                 <w:r>
                   <w:rPr>
@@ -2457,7 +2504,7 @@
                   <w:szCs w:val="22"/>
                 </w:rPr>
               </w:pPr>
-              <w:hyperlink w:anchor="_Toc6442108" w:history="1">
+              <w:hyperlink w:anchor="_Toc6459843" w:history="1">
                 <w:r>
                   <w:rPr>
                     <w:rStyle w:val="a5"/>
@@ -2500,7 +2547,7 @@
                     <w:noProof/>
                     <w:webHidden/>
                   </w:rPr>
-                  <w:instrText xml:space="preserve"> PAGEREF _Toc6442108 \h </w:instrText>
+                  <w:instrText xml:space="preserve"> PAGEREF _Toc6459843 \h </w:instrText>
                 </w:r>
                 <w:r>
                   <w:rPr>
@@ -2543,7 +2590,7 @@
                   <w:sz w:val="22"/>
                 </w:rPr>
               </w:pPr>
-              <w:hyperlink w:anchor="_Toc6442109" w:history="1">
+              <w:hyperlink w:anchor="_Toc6459844" w:history="1">
                 <w:r>
                   <w:rPr>
                     <w:rStyle w:val="a5"/>
@@ -2586,7 +2633,7 @@
                     <w:noProof/>
                     <w:webHidden/>
                   </w:rPr>
-                  <w:instrText xml:space="preserve"> PAGEREF _Toc6442109 \h </w:instrText>
+                  <w:instrText xml:space="preserve"> PAGEREF _Toc6459844 \h </w:instrText>
                 </w:r>
                 <w:r>
                   <w:rPr>
@@ -2629,7 +2676,7 @@
                   <w:sz w:val="22"/>
                 </w:rPr>
               </w:pPr>
-              <w:hyperlink w:anchor="_Toc6442110" w:history="1">
+              <w:hyperlink w:anchor="_Toc6459845" w:history="1">
                 <w:r>
                   <w:rPr>
                     <w:rStyle w:val="a5"/>
@@ -2671,7 +2718,7 @@
                     <w:noProof/>
                     <w:webHidden/>
                   </w:rPr>
-                  <w:instrText xml:space="preserve"> PAGEREF _Toc6442110 \h </w:instrText>
+                  <w:instrText xml:space="preserve"> PAGEREF _Toc6459845 \h </w:instrText>
                 </w:r>
                 <w:r>
                   <w:rPr>
@@ -2714,7 +2761,7 @@
                   <w:sz w:val="22"/>
                 </w:rPr>
               </w:pPr>
-              <w:hyperlink w:anchor="_Toc6442111" w:history="1">
+              <w:hyperlink w:anchor="_Toc6459846" w:history="1">
                 <w:r>
                   <w:rPr>
                     <w:rStyle w:val="a5"/>
@@ -2756,7 +2803,7 @@
                     <w:noProof/>
                     <w:webHidden/>
                   </w:rPr>
-                  <w:instrText xml:space="preserve"> PAGEREF _Toc6442111 \h </w:instrText>
+                  <w:instrText xml:space="preserve"> PAGEREF _Toc6459846 \h </w:instrText>
                 </w:r>
                 <w:r>
                   <w:rPr>
@@ -2799,7 +2846,7 @@
                   <w:sz w:val="22"/>
                 </w:rPr>
               </w:pPr>
-              <w:hyperlink w:anchor="_Toc6442112" w:history="1">
+              <w:hyperlink w:anchor="_Toc6459847" w:history="1">
                 <w:r>
                   <w:rPr>
                     <w:rStyle w:val="a5"/>
@@ -2841,7 +2888,7 @@
                     <w:noProof/>
                     <w:webHidden/>
                   </w:rPr>
-                  <w:instrText xml:space="preserve"> PAGEREF _Toc6442112 \h </w:instrText>
+                  <w:instrText xml:space="preserve"> PAGEREF _Toc6459847 \h </w:instrText>
                 </w:r>
                 <w:r>
                   <w:rPr>
@@ -2884,7 +2931,7 @@
                   <w:sz w:val="22"/>
                 </w:rPr>
               </w:pPr>
-              <w:hyperlink w:anchor="_Toc6442113" w:history="1">
+              <w:hyperlink w:anchor="_Toc6459848" w:history="1">
                 <w:r>
                   <w:rPr>
                     <w:rStyle w:val="a5"/>
@@ -2949,7 +2996,7 @@
                     <w:noProof/>
                     <w:webHidden/>
                   </w:rPr>
-                  <w:instrText xml:space="preserve"> PAGEREF _Toc6442113 \h </w:instrText>
+                  <w:instrText xml:space="preserve"> PAGEREF _Toc6459848 \h </w:instrText>
                 </w:r>
                 <w:r>
                   <w:rPr>
@@ -2992,7 +3039,7 @@
                   <w:sz w:val="22"/>
                 </w:rPr>
               </w:pPr>
-              <w:hyperlink w:anchor="_Toc6442114" w:history="1">
+              <w:hyperlink w:anchor="_Toc6459849" w:history="1">
                 <w:r>
                   <w:rPr>
                     <w:rStyle w:val="a5"/>
@@ -3057,7 +3104,7 @@
                     <w:noProof/>
                     <w:webHidden/>
                   </w:rPr>
-                  <w:instrText xml:space="preserve"> PAGEREF _Toc6442114 \h </w:instrText>
+                  <w:instrText xml:space="preserve"> PAGEREF _Toc6459849 \h </w:instrText>
                 </w:r>
                 <w:r>
                   <w:rPr>
@@ -3100,7 +3147,7 @@
                   <w:sz w:val="22"/>
                 </w:rPr>
               </w:pPr>
-              <w:hyperlink w:anchor="_Toc6442115" w:history="1">
+              <w:hyperlink w:anchor="_Toc6459850" w:history="1">
                 <w:r>
                   <w:rPr>
                     <w:rStyle w:val="a5"/>
@@ -3166,7 +3213,7 @@
                     <w:noProof/>
                     <w:webHidden/>
                   </w:rPr>
-                  <w:instrText xml:space="preserve"> PAGEREF _Toc6442115 \h </w:instrText>
+                  <w:instrText xml:space="preserve"> PAGEREF _Toc6459850 \h </w:instrText>
                 </w:r>
                 <w:r>
                   <w:rPr>
@@ -3209,7 +3256,7 @@
                   <w:sz w:val="22"/>
                 </w:rPr>
               </w:pPr>
-              <w:hyperlink w:anchor="_Toc6442116" w:history="1">
+              <w:hyperlink w:anchor="_Toc6459851" w:history="1">
                 <w:r>
                   <w:rPr>
                     <w:rStyle w:val="a5"/>
@@ -3251,7 +3298,7 @@
                     <w:noProof/>
                     <w:webHidden/>
                   </w:rPr>
-                  <w:instrText xml:space="preserve"> PAGEREF _Toc6442116 \h </w:instrText>
+                  <w:instrText xml:space="preserve"> PAGEREF _Toc6459851 \h </w:instrText>
                 </w:r>
                 <w:r>
                   <w:rPr>
@@ -3271,7 +3318,7 @@
                     <w:noProof/>
                     <w:webHidden/>
                   </w:rPr>
-                  <w:t>12</w:t>
+                  <w:t>13</w:t>
                 </w:r>
                 <w:r>
                   <w:rPr>
@@ -3294,7 +3341,7 @@
                   <w:sz w:val="22"/>
                 </w:rPr>
               </w:pPr>
-              <w:hyperlink w:anchor="_Toc6442117" w:history="1">
+              <w:hyperlink w:anchor="_Toc6459852" w:history="1">
                 <w:r>
                   <w:rPr>
                     <w:rStyle w:val="a5"/>
@@ -3336,7 +3383,7 @@
                     <w:noProof/>
                     <w:webHidden/>
                   </w:rPr>
-                  <w:instrText xml:space="preserve"> PAGEREF _Toc6442117 \h </w:instrText>
+                  <w:instrText xml:space="preserve"> PAGEREF _Toc6459852 \h </w:instrText>
                 </w:r>
                 <w:r>
                   <w:rPr>
@@ -3356,7 +3403,7 @@
                     <w:noProof/>
                     <w:webHidden/>
                   </w:rPr>
-                  <w:t>12</w:t>
+                  <w:t>13</w:t>
                 </w:r>
                 <w:r>
                   <w:rPr>
@@ -3379,7 +3426,7 @@
                   <w:sz w:val="22"/>
                 </w:rPr>
               </w:pPr>
-              <w:hyperlink w:anchor="_Toc6442118" w:history="1">
+              <w:hyperlink w:anchor="_Toc6459853" w:history="1">
                 <w:r>
                   <w:rPr>
                     <w:rStyle w:val="a5"/>
@@ -3421,7 +3468,7 @@
                     <w:noProof/>
                     <w:webHidden/>
                   </w:rPr>
-                  <w:instrText xml:space="preserve"> PAGEREF _Toc6442118 \h </w:instrText>
+                  <w:instrText xml:space="preserve"> PAGEREF _Toc6459853 \h </w:instrText>
                 </w:r>
                 <w:r>
                   <w:rPr>
@@ -3464,7 +3511,7 @@
                   <w:sz w:val="22"/>
                 </w:rPr>
               </w:pPr>
-              <w:hyperlink w:anchor="_Toc6442119" w:history="1">
+              <w:hyperlink w:anchor="_Toc6459854" w:history="1">
                 <w:r>
                   <w:rPr>
                     <w:rStyle w:val="a5"/>
@@ -3506,7 +3553,7 @@
                     <w:noProof/>
                     <w:webHidden/>
                   </w:rPr>
-                  <w:instrText xml:space="preserve"> PAGEREF _Toc6442119 \h </w:instrText>
+                  <w:instrText xml:space="preserve"> PAGEREF _Toc6459854 \h </w:instrText>
                 </w:r>
                 <w:r>
                   <w:rPr>
@@ -3547,7 +3594,7 @@
                   <w:szCs w:val="22"/>
                 </w:rPr>
               </w:pPr>
-              <w:hyperlink w:anchor="_Toc6442120" w:history="1">
+              <w:hyperlink w:anchor="_Toc6459855" w:history="1">
                 <w:r>
                   <w:rPr>
                     <w:rStyle w:val="a5"/>
@@ -3590,7 +3637,7 @@
                     <w:noProof/>
                     <w:webHidden/>
                   </w:rPr>
-                  <w:instrText xml:space="preserve"> PAGEREF _Toc6442120 \h </w:instrText>
+                  <w:instrText xml:space="preserve"> PAGEREF _Toc6459855 \h </w:instrText>
                 </w:r>
                 <w:r>
                   <w:rPr>
@@ -3633,7 +3680,7 @@
                   <w:sz w:val="22"/>
                 </w:rPr>
               </w:pPr>
-              <w:hyperlink w:anchor="_Toc6442121" w:history="1">
+              <w:hyperlink w:anchor="_Toc6459856" w:history="1">
                 <w:r>
                   <w:rPr>
                     <w:rStyle w:val="a5"/>
@@ -3676,7 +3723,7 @@
                     <w:noProof/>
                     <w:webHidden/>
                   </w:rPr>
-                  <w:instrText xml:space="preserve"> PAGEREF _Toc6442121 \h </w:instrText>
+                  <w:instrText xml:space="preserve"> PAGEREF _Toc6459856 \h </w:instrText>
                 </w:r>
                 <w:r>
                   <w:rPr>
@@ -3719,7 +3766,7 @@
                   <w:sz w:val="22"/>
                 </w:rPr>
               </w:pPr>
-              <w:hyperlink w:anchor="_Toc6442122" w:history="1">
+              <w:hyperlink w:anchor="_Toc6459857" w:history="1">
                 <w:r>
                   <w:rPr>
                     <w:rStyle w:val="a5"/>
@@ -3762,7 +3809,7 @@
                     <w:noProof/>
                     <w:webHidden/>
                   </w:rPr>
-                  <w:instrText xml:space="preserve"> PAGEREF _Toc6442122 \h </w:instrText>
+                  <w:instrText xml:space="preserve"> PAGEREF _Toc6459857 \h </w:instrText>
                 </w:r>
                 <w:r>
                   <w:rPr>
@@ -3803,7 +3850,7 @@
                   <w:szCs w:val="22"/>
                 </w:rPr>
               </w:pPr>
-              <w:hyperlink w:anchor="_Toc6442123" w:history="1">
+              <w:hyperlink w:anchor="_Toc6459858" w:history="1">
                 <w:r>
                   <w:rPr>
                     <w:rStyle w:val="a5"/>
@@ -3846,7 +3893,7 @@
                     <w:noProof/>
                     <w:webHidden/>
                   </w:rPr>
-                  <w:instrText xml:space="preserve"> PAGEREF _Toc6442123 \h </w:instrText>
+                  <w:instrText xml:space="preserve"> PAGEREF _Toc6459858 \h </w:instrText>
                 </w:r>
                 <w:r>
                   <w:rPr>
@@ -3887,21 +3934,13 @@
                   <w:szCs w:val="22"/>
                 </w:rPr>
               </w:pPr>
-              <w:hyperlink w:anchor="_Toc6442124" w:history="1">
+              <w:hyperlink w:anchor="_Toc6459859" w:history="1">
                 <w:r>
                   <w:rPr>
                     <w:rStyle w:val="a5"/>
                     <w:noProof/>
                   </w:rPr>
-                  <w:t>Приложение</w:t>
-                </w:r>
-                <w:r>
-                  <w:rPr>
-                    <w:rStyle w:val="a5"/>
-                    <w:noProof/>
-                    <w:lang w:val="en-US"/>
-                  </w:rPr>
-                  <w:t xml:space="preserve"> 1</w:t>
+                  <w:t>Приложение 1</w:t>
                 </w:r>
                 <w:r>
                   <w:rPr>
@@ -3922,7 +3961,7 @@
                     <w:noProof/>
                     <w:webHidden/>
                   </w:rPr>
-                  <w:instrText xml:space="preserve"> PAGEREF _Toc6442124 \h </w:instrText>
+                  <w:instrText xml:space="preserve"> PAGEREF _Toc6459859 \h </w:instrText>
                 </w:r>
                 <w:r>
                   <w:rPr>
@@ -3963,7 +4002,7 @@
                   <w:szCs w:val="22"/>
                 </w:rPr>
               </w:pPr>
-              <w:hyperlink w:anchor="_Toc6442125" w:history="1">
+              <w:hyperlink w:anchor="_Toc6459860" w:history="1">
                 <w:r>
                   <w:rPr>
                     <w:rStyle w:val="a5"/>
@@ -3990,7 +4029,7 @@
                     <w:noProof/>
                     <w:webHidden/>
                   </w:rPr>
-                  <w:instrText xml:space="preserve"> PAGEREF _Toc6442125 \h </w:instrText>
+                  <w:instrText xml:space="preserve"> PAGEREF _Toc6459860 \h </w:instrText>
                 </w:r>
                 <w:r>
                   <w:rPr>
@@ -4031,7 +4070,7 @@
                   <w:szCs w:val="22"/>
                 </w:rPr>
               </w:pPr>
-              <w:hyperlink w:anchor="_Toc6442126" w:history="1">
+              <w:hyperlink w:anchor="_Toc6459861" w:history="1">
                 <w:r>
                   <w:rPr>
                     <w:rStyle w:val="a5"/>
@@ -4058,7 +4097,7 @@
                     <w:noProof/>
                     <w:webHidden/>
                   </w:rPr>
-                  <w:instrText xml:space="preserve"> PAGEREF _Toc6442126 \h </w:instrText>
+                  <w:instrText xml:space="preserve"> PAGEREF _Toc6459861 \h </w:instrText>
                 </w:r>
                 <w:r>
                   <w:rPr>
@@ -4142,7 +4181,7 @@
           <w:szCs w:val="24"/>
         </w:rPr>
       </w:pPr>
-      <w:bookmarkStart w:id="1" w:name="_Toc6442102"/>
+      <w:bookmarkStart w:id="2" w:name="_Toc6459837"/>
       <w:r>
         <w:rPr>
           <w:szCs w:val="24"/>
@@ -4150,7 +4189,7 @@
         <w:lastRenderedPageBreak/>
         <w:t>ТЕХНИЧЕСКИЕ ХАРАКТЕРИСТИКИ</w:t>
       </w:r>
-      <w:bookmarkEnd w:id="1"/>
+      <w:bookmarkEnd w:id="2"/>
     </w:p>
     <w:p>
       <w:pPr>
@@ -4172,7 +4211,7 @@
         </w:rPr>
         <w:t xml:space="preserve"> </w:t>
       </w:r>
-      <w:bookmarkStart w:id="2" w:name="_Toc6442103"/>
+      <w:bookmarkStart w:id="3" w:name="_Toc6459838"/>
       <w:r>
         <w:rPr>
           <w:rStyle w:val="20"/>
@@ -4180,7 +4219,7 @@
         </w:rPr>
         <w:t>Наименование программы</w:t>
       </w:r>
-      <w:bookmarkEnd w:id="2"/>
+      <w:bookmarkEnd w:id="3"/>
       <w:r>
         <w:rPr>
           <w:rFonts w:cs="Times New Roman"/>
@@ -4452,7 +4491,7 @@
         </w:rPr>
         <w:t xml:space="preserve"> </w:t>
       </w:r>
-      <w:bookmarkStart w:id="3" w:name="_Toc6442104"/>
+      <w:bookmarkStart w:id="4" w:name="_Toc6459839"/>
       <w:r>
         <w:rPr>
           <w:rStyle w:val="20"/>
@@ -4481,7 +4520,7 @@
         </w:rPr>
         <w:t>ведется разработка</w:t>
       </w:r>
-      <w:bookmarkEnd w:id="3"/>
+      <w:bookmarkEnd w:id="4"/>
       <w:r>
         <w:rPr>
           <w:rFonts w:cs="Times New Roman"/>
@@ -4554,7 +4593,7 @@
           <w:szCs w:val="24"/>
         </w:rPr>
       </w:pPr>
-      <w:bookmarkStart w:id="4" w:name="_Toc6442105"/>
+      <w:bookmarkStart w:id="5" w:name="_Toc6459840"/>
       <w:r>
         <w:rPr>
           <w:szCs w:val="24"/>
@@ -4562,7 +4601,7 @@
         <w:lastRenderedPageBreak/>
         <w:t>НАЗНАЧЕНИЕ И ОБЛАСТЬ ПРИМЕНЕНИЯ</w:t>
       </w:r>
-      <w:bookmarkEnd w:id="4"/>
+      <w:bookmarkEnd w:id="5"/>
     </w:p>
     <w:p>
       <w:pPr>
@@ -4585,7 +4624,7 @@
         </w:rPr>
         <w:t xml:space="preserve"> </w:t>
       </w:r>
-      <w:bookmarkStart w:id="5" w:name="_Toc6442106"/>
+      <w:bookmarkStart w:id="6" w:name="_Toc6459841"/>
       <w:r>
         <w:rPr>
           <w:rStyle w:val="20"/>
@@ -4593,7 +4632,7 @@
         </w:rPr>
         <w:t>Функциональное назначение</w:t>
       </w:r>
-      <w:bookmarkEnd w:id="5"/>
+      <w:bookmarkEnd w:id="6"/>
       <w:r>
         <w:rPr>
           <w:rFonts w:cs="Times New Roman"/>
@@ -4722,7 +4761,7 @@
         </w:rPr>
         <w:t xml:space="preserve"> </w:t>
       </w:r>
-      <w:bookmarkStart w:id="6" w:name="_Toc6442107"/>
+      <w:bookmarkStart w:id="7" w:name="_Toc6459842"/>
       <w:r>
         <w:rPr>
           <w:rStyle w:val="20"/>
@@ -4730,7 +4769,7 @@
         </w:rPr>
         <w:t>Эксплуатационное назначение</w:t>
       </w:r>
-      <w:bookmarkEnd w:id="6"/>
+      <w:bookmarkEnd w:id="7"/>
       <w:r>
         <w:rPr>
           <w:rFonts w:cs="Times New Roman"/>
@@ -4802,7 +4841,7 @@
           <w:szCs w:val="24"/>
         </w:rPr>
       </w:pPr>
-      <w:bookmarkStart w:id="7" w:name="_Toc6442108"/>
+      <w:bookmarkStart w:id="8" w:name="_Toc6459843"/>
       <w:r>
         <w:rPr>
           <w:szCs w:val="24"/>
@@ -4810,7 +4849,7 @@
         <w:lastRenderedPageBreak/>
         <w:t>ТЕХНИЧЕСКИЕ ХАРАКТЕРИСТИКИ</w:t>
       </w:r>
-      <w:bookmarkEnd w:id="7"/>
+      <w:bookmarkEnd w:id="8"/>
     </w:p>
     <w:p>
       <w:pPr>
@@ -4833,7 +4872,7 @@
         </w:rPr>
         <w:t xml:space="preserve"> </w:t>
       </w:r>
-      <w:bookmarkStart w:id="8" w:name="_Toc6442109"/>
+      <w:bookmarkStart w:id="9" w:name="_Toc6459844"/>
       <w:r>
         <w:rPr>
           <w:rStyle w:val="20"/>
@@ -4841,7 +4880,7 @@
         </w:rPr>
         <w:t>Постановка задачи на разработку программы</w:t>
       </w:r>
-      <w:bookmarkEnd w:id="8"/>
+      <w:bookmarkEnd w:id="9"/>
       <w:r>
         <w:rPr>
           <w:rFonts w:cs="Times New Roman"/>
@@ -6776,7 +6815,7 @@
           <w:szCs w:val="24"/>
         </w:rPr>
       </w:pPr>
-      <w:bookmarkStart w:id="9" w:name="_Toc6442110"/>
+      <w:bookmarkStart w:id="10" w:name="_Toc6459845"/>
       <w:r>
         <w:rPr>
           <w:szCs w:val="24"/>
@@ -6801,7 +6840,7 @@
         </w:rPr>
         <w:t xml:space="preserve"> программы</w:t>
       </w:r>
-      <w:bookmarkEnd w:id="9"/>
+      <w:bookmarkEnd w:id="10"/>
     </w:p>
     <w:p>
       <w:pPr>
@@ -6814,7 +6853,7 @@
           <w:szCs w:val="24"/>
         </w:rPr>
       </w:pPr>
-      <w:bookmarkStart w:id="10" w:name="_Toc6442111"/>
+      <w:bookmarkStart w:id="11" w:name="_Toc6459846"/>
       <w:r>
         <w:rPr>
           <w:szCs w:val="24"/>
@@ -6827,7 +6866,7 @@
         </w:rPr>
         <w:t xml:space="preserve"> программы</w:t>
       </w:r>
-      <w:bookmarkEnd w:id="10"/>
+      <w:bookmarkEnd w:id="11"/>
     </w:p>
     <w:p>
       <w:pPr>
@@ -7306,14 +7345,14 @@
           <w:szCs w:val="24"/>
         </w:rPr>
       </w:pPr>
-      <w:bookmarkStart w:id="11" w:name="_Toc6442112"/>
+      <w:bookmarkStart w:id="12" w:name="_Toc6459847"/>
       <w:r>
         <w:rPr>
           <w:szCs w:val="24"/>
         </w:rPr>
         <w:t>Описание функционирования программы</w:t>
       </w:r>
-      <w:bookmarkEnd w:id="11"/>
+      <w:bookmarkEnd w:id="12"/>
     </w:p>
     <w:p>
       <w:pPr>
@@ -7484,6 +7523,98 @@
           <w:szCs w:val="24"/>
         </w:rPr>
       </w:pPr>
+      <w:r>
+        <w:rPr>
+          <w:rFonts w:cs="Times New Roman"/>
+          <w:b/>
+          <w:szCs w:val="24"/>
+          <w:lang w:val="en-US"/>
+        </w:rPr>
+        <w:t>window</w:t>
+      </w:r>
+      <w:r>
+        <w:rPr>
+          <w:rFonts w:cs="Times New Roman"/>
+          <w:szCs w:val="24"/>
+        </w:rPr>
+        <w:t xml:space="preserve">, </w:t>
+      </w:r>
+      <w:r>
+        <w:rPr>
+          <w:rFonts w:cs="Times New Roman"/>
+          <w:szCs w:val="24"/>
+        </w:rPr>
+        <w:t>содержащий компонент окна для зап</w:t>
+      </w:r>
+      <w:r>
+        <w:rPr>
+          <w:rFonts w:cs="Times New Roman"/>
+          <w:szCs w:val="24"/>
+        </w:rPr>
+        <w:t>уска набора в автономном режиме</w:t>
+      </w:r>
+      <w:r>
+        <w:rPr>
+          <w:rFonts w:cs="Times New Roman"/>
+          <w:szCs w:val="24"/>
+        </w:rPr>
+        <w:t>;</w:t>
+      </w:r>
+    </w:p>
+    <w:p>
+      <w:pPr>
+        <w:pStyle w:val="a0"/>
+        <w:numPr>
+          <w:ilvl w:val="0"/>
+          <w:numId w:val="8"/>
+        </w:numPr>
+        <w:spacing w:line="360" w:lineRule="auto"/>
+        <w:ind w:left="1701"/>
+        <w:rPr>
+          <w:rFonts w:cs="Times New Roman"/>
+          <w:b/>
+          <w:szCs w:val="24"/>
+        </w:rPr>
+      </w:pPr>
+      <w:r>
+        <w:rPr>
+          <w:rFonts w:cs="Times New Roman"/>
+          <w:b/>
+          <w:szCs w:val="24"/>
+          <w:lang w:val="en-US"/>
+        </w:rPr>
+        <w:t>operations</w:t>
+      </w:r>
+      <w:r>
+        <w:rPr>
+          <w:rFonts w:cs="Times New Roman"/>
+          <w:szCs w:val="24"/>
+        </w:rPr>
+        <w:t>, содержащий компоненты, представляющие трансформации сцен или объектов</w:t>
+      </w:r>
+      <w:r>
+        <w:rPr>
+          <w:rFonts w:cs="Times New Roman"/>
+          <w:szCs w:val="24"/>
+        </w:rPr>
+        <w:t>;</w:t>
+      </w:r>
+    </w:p>
+    <w:p>
+      <w:pPr>
+        <w:pStyle w:val="a0"/>
+        <w:numPr>
+          <w:ilvl w:val="0"/>
+          <w:numId w:val="8"/>
+        </w:numPr>
+        <w:spacing w:line="360" w:lineRule="auto"/>
+        <w:ind w:left="1701"/>
+        <w:rPr>
+          <w:rFonts w:cs="Times New Roman"/>
+          <w:b/>
+          <w:szCs w:val="24"/>
+        </w:rPr>
+      </w:pPr>
       <w:proofErr w:type="gramStart"/>
       <w:r>
         <w:rPr>
@@ -7492,7 +7623,7 @@
           <w:szCs w:val="24"/>
           <w:lang w:val="en-US"/>
         </w:rPr>
-        <w:t>window</w:t>
+        <w:t>math</w:t>
       </w:r>
       <w:proofErr w:type="gramEnd"/>
       <w:r>
@@ -7500,15 +7631,20 @@
           <w:rFonts w:cs="Times New Roman"/>
           <w:szCs w:val="24"/>
         </w:rPr>
-        <w:t xml:space="preserve">, </w:t>
-      </w:r>
-      <w:r>
-        <w:rPr>
-          <w:rFonts w:cs="Times New Roman"/>
-          <w:szCs w:val="24"/>
-        </w:rPr>
-        <w:t>содержащий компонент окна для запуска набора в автономном режиме.</w:t>
-      </w:r>
+        <w:t>, содержащий математические объекты для описания и работы с примитивами.</w:t>
+      </w:r>
+    </w:p>
+    <w:p>
+      <w:pPr>
+        <w:pStyle w:val="a0"/>
+        <w:spacing w:line="360" w:lineRule="auto"/>
+        <w:ind w:left="1789"/>
+        <w:rPr>
+          <w:rFonts w:cs="Times New Roman"/>
+          <w:b/>
+          <w:szCs w:val="24"/>
+        </w:rPr>
+      </w:pPr>
     </w:p>
     <w:p>
       <w:pPr>
@@ -7527,7 +7663,7 @@
         </w:rPr>
         <w:t xml:space="preserve"> </w:t>
       </w:r>
-      <w:bookmarkStart w:id="12" w:name="_Toc6442113"/>
+      <w:bookmarkStart w:id="13" w:name="_Toc6459848"/>
       <w:r>
         <w:rPr>
           <w:szCs w:val="24"/>
@@ -7555,7 +7691,7 @@
         </w:rPr>
         <w:t>GLObject</w:t>
       </w:r>
-      <w:bookmarkEnd w:id="12"/>
+      <w:bookmarkEnd w:id="13"/>
       <w:proofErr w:type="spellEnd"/>
     </w:p>
     <w:p>
@@ -7977,7 +8113,15 @@
           <w:rFonts w:cs="Times New Roman"/>
           <w:szCs w:val="24"/>
         </w:rPr>
-        <w:t xml:space="preserve"> и рекурсивно повторяет проц</w:t>
+        <w:t xml:space="preserve"> и рекурсивно повторяет </w:t>
+      </w:r>
+      <w:r>
+        <w:rPr>
+          <w:rFonts w:cs="Times New Roman"/>
+          <w:szCs w:val="24"/>
+        </w:rPr>
+        <w:lastRenderedPageBreak/>
+        <w:t>проц</w:t>
       </w:r>
       <w:r>
         <w:rPr>
@@ -8042,10 +8186,9 @@
         <w:rPr>
           <w:szCs w:val="24"/>
         </w:rPr>
-        <w:lastRenderedPageBreak/>
         <w:t xml:space="preserve"> </w:t>
       </w:r>
-      <w:bookmarkStart w:id="13" w:name="_Toc6442114"/>
+      <w:bookmarkStart w:id="14" w:name="_Toc6459849"/>
       <w:r>
         <w:rPr>
           <w:szCs w:val="24"/>
@@ -8073,7 +8216,7 @@
         </w:rPr>
         <w:t>OpenGLViewer</w:t>
       </w:r>
-      <w:bookmarkEnd w:id="13"/>
+      <w:bookmarkEnd w:id="14"/>
       <w:proofErr w:type="spellEnd"/>
     </w:p>
     <w:p>
@@ -8367,7 +8510,7 @@
         </w:rPr>
         <w:t xml:space="preserve"> </w:t>
       </w:r>
-      <w:bookmarkStart w:id="14" w:name="_Toc6442115"/>
+      <w:bookmarkStart w:id="15" w:name="_Toc6459850"/>
       <w:r>
         <w:rPr>
           <w:szCs w:val="24"/>
@@ -8402,7 +8545,7 @@
         </w:rPr>
         <w:t>OpenGLTestFrame</w:t>
       </w:r>
-      <w:bookmarkEnd w:id="14"/>
+      <w:bookmarkEnd w:id="15"/>
       <w:proofErr w:type="spellEnd"/>
     </w:p>
     <w:p>
@@ -8585,9 +8728,10 @@
         <w:rPr>
           <w:szCs w:val="24"/>
         </w:rPr>
+        <w:lastRenderedPageBreak/>
         <w:t xml:space="preserve"> </w:t>
       </w:r>
-      <w:bookmarkStart w:id="15" w:name="_Toc6442116"/>
+      <w:bookmarkStart w:id="16" w:name="_Toc6459851"/>
       <w:r>
         <w:rPr>
           <w:szCs w:val="24"/>
@@ -8606,7 +8750,7 @@
         </w:rPr>
         <w:t>метода организации входных и выходных данных</w:t>
       </w:r>
-      <w:bookmarkEnd w:id="15"/>
+      <w:bookmarkEnd w:id="16"/>
     </w:p>
     <w:p>
       <w:pPr>
@@ -8619,14 +8763,14 @@
           <w:szCs w:val="24"/>
         </w:rPr>
       </w:pPr>
-      <w:bookmarkStart w:id="16" w:name="_Toc6442117"/>
+      <w:bookmarkStart w:id="17" w:name="_Toc6459852"/>
       <w:r>
         <w:rPr>
           <w:szCs w:val="24"/>
         </w:rPr>
         <w:t>Описание и обоснование выбора метода организации входных данных</w:t>
       </w:r>
-      <w:bookmarkEnd w:id="16"/>
+      <w:bookmarkEnd w:id="17"/>
     </w:p>
     <w:p>
       <w:pPr>
@@ -8691,15 +8835,7 @@
           <w:rFonts w:cs="Times New Roman"/>
           <w:szCs w:val="24"/>
         </w:rPr>
-        <w:t xml:space="preserve">В случае </w:t>
-      </w:r>
-      <w:r>
-        <w:rPr>
-          <w:rFonts w:cs="Times New Roman"/>
-          <w:szCs w:val="24"/>
-        </w:rPr>
-        <w:lastRenderedPageBreak/>
-        <w:t xml:space="preserve">работы набора компонентов как отдельного приложения (автономный режим) </w:t>
+        <w:t xml:space="preserve">В случае работы набора компонентов как отдельного приложения (автономный режим) </w:t>
       </w:r>
       <w:r>
         <w:rPr>
@@ -8868,14 +9004,14 @@
           <w:szCs w:val="24"/>
         </w:rPr>
       </w:pPr>
-      <w:bookmarkStart w:id="17" w:name="_Toc6442118"/>
+      <w:bookmarkStart w:id="18" w:name="_Toc6459853"/>
       <w:r>
         <w:rPr>
           <w:szCs w:val="24"/>
         </w:rPr>
         <w:t>Описание и обоснование выбора метода организации выходных данных</w:t>
       </w:r>
-      <w:bookmarkEnd w:id="17"/>
+      <w:bookmarkEnd w:id="18"/>
     </w:p>
     <w:p>
       <w:pPr>
@@ -8979,7 +9115,7 @@
         </w:rPr>
         <w:t xml:space="preserve"> </w:t>
       </w:r>
-      <w:bookmarkStart w:id="18" w:name="_Toc6442119"/>
+      <w:bookmarkStart w:id="19" w:name="_Toc6459854"/>
       <w:r>
         <w:rPr>
           <w:szCs w:val="24"/>
@@ -8992,7 +9128,7 @@
         </w:rPr>
         <w:t>и обоснование выбора технических и программных средств</w:t>
       </w:r>
-      <w:bookmarkEnd w:id="18"/>
+      <w:bookmarkEnd w:id="19"/>
     </w:p>
     <w:p>
       <w:pPr>
@@ -9290,16 +9426,8 @@
           <w:rFonts w:cs="Times New Roman"/>
           <w:szCs w:val="24"/>
         </w:rPr>
-        <w:t>Минимальное свободное место н</w:t>
-      </w:r>
-      <w:bookmarkStart w:id="19" w:name="_GoBack"/>
-      <w:bookmarkEnd w:id="19"/>
-      <w:r>
-        <w:rPr>
-          <w:rFonts w:cs="Times New Roman"/>
-          <w:szCs w:val="24"/>
-        </w:rPr>
-        <w:t>а жёстком диске</w:t>
+        <w:lastRenderedPageBreak/>
+        <w:t>Минимальное свободное место на жёстком диске</w:t>
       </w:r>
       <w:r>
         <w:rPr>
@@ -9463,7 +9591,6 @@
           <w:rFonts w:cs="Times New Roman"/>
           <w:szCs w:val="24"/>
         </w:rPr>
-        <w:lastRenderedPageBreak/>
         <w:t>Минимальные требования к программному обеспечению, необходимые для работы программы</w:t>
       </w:r>
       <w:r>
@@ -9669,7 +9796,7 @@
           <w:szCs w:val="24"/>
         </w:rPr>
       </w:pPr>
-      <w:bookmarkStart w:id="20" w:name="_Toc6442120"/>
+      <w:bookmarkStart w:id="20" w:name="_Toc6459855"/>
       <w:r>
         <w:rPr>
           <w:szCs w:val="24"/>
@@ -9699,7 +9826,7 @@
         </w:rPr>
         <w:t xml:space="preserve"> </w:t>
       </w:r>
-      <w:bookmarkStart w:id="21" w:name="_Toc6442121"/>
+      <w:bookmarkStart w:id="21" w:name="_Toc6459856"/>
       <w:r>
         <w:rPr>
           <w:rStyle w:val="20"/>
@@ -9811,7 +9938,7 @@
         </w:rPr>
         <w:t xml:space="preserve"> </w:t>
       </w:r>
-      <w:bookmarkStart w:id="22" w:name="_Toc6442122"/>
+      <w:bookmarkStart w:id="22" w:name="_Toc6459857"/>
       <w:r>
         <w:rPr>
           <w:rStyle w:val="20"/>
@@ -9887,7 +10014,7 @@
           <w:szCs w:val="24"/>
         </w:rPr>
       </w:pPr>
-      <w:bookmarkStart w:id="23" w:name="_Toc6442123"/>
+      <w:bookmarkStart w:id="23" w:name="_Toc6459858"/>
       <w:r>
         <w:rPr>
           <w:szCs w:val="24"/>
@@ -10493,7 +10620,7 @@
           <w:lang w:eastAsia="ru-RU"/>
         </w:rPr>
       </w:pPr>
-      <w:bookmarkStart w:id="24" w:name="_Toc6442124"/>
+      <w:bookmarkStart w:id="24" w:name="_Toc6459859"/>
       <w:r>
         <w:rPr>
           <w:szCs w:val="24"/>
@@ -14147,7 +14274,7 @@
           <w:lang w:eastAsia="ru-RU"/>
         </w:rPr>
       </w:pPr>
-      <w:bookmarkStart w:id="25" w:name="_Toc6442125"/>
+      <w:bookmarkStart w:id="25" w:name="_Toc6459860"/>
       <w:r>
         <w:rPr>
           <w:szCs w:val="24"/>
@@ -40101,7 +40228,7 @@
           <w:szCs w:val="24"/>
         </w:rPr>
       </w:pPr>
-      <w:bookmarkStart w:id="26" w:name="_Toc6442126"/>
+      <w:bookmarkStart w:id="26" w:name="_Toc6459861"/>
       <w:r>
         <w:rPr>
           <w:szCs w:val="24"/>
@@ -45602,7 +45729,7 @@
             <w:noProof/>
             <w:szCs w:val="24"/>
           </w:rPr>
-          <w:t>14</w:t>
+          <w:t>4</w:t>
         </w:r>
         <w:r>
           <w:rPr>
@@ -48406,7 +48533,7 @@
   <a:extraClrSchemeLst/>
   <a:extLst>
     <a:ext uri="{05A4C25C-085E-4340-85A3-A5531E510DB2}">
-      <thm15:themeFamily xmlns:thm15="http://schemas.microsoft.com/office/thememl/2012/main" xmlns="" name="Office Theme" id="{62F939B6-93AF-4DB8-9C6B-D6C7DFDC589F}" vid="{4A3C46E8-61CC-4603-A589-7422A47A8E4A}"/>
+      <thm15:themeFamily xmlns="" xmlns:thm15="http://schemas.microsoft.com/office/thememl/2012/main" name="Office Theme" id="{62F939B6-93AF-4DB8-9C6B-D6C7DFDC589F}" vid="{4A3C46E8-61CC-4603-A589-7422A47A8E4A}"/>
     </a:ext>
   </a:extLst>
 </a:theme>
@@ -48417,7 +48544,7 @@
 </file>
 
 <file path=customXml/itemProps1.xml><?xml version="1.0" encoding="utf-8"?>
-<ds:datastoreItem xmlns:ds="http://schemas.openxmlformats.org/officeDocument/2006/customXml" ds:itemID="{95F5BD32-BAD1-4800-B0C9-5DB98C21F18F}">
+<ds:datastoreItem xmlns:ds="http://schemas.openxmlformats.org/officeDocument/2006/customXml" ds:itemID="{AA24A2BE-5D6E-41FE-8021-C93BE7B4F8CF}">
   <ds:schemaRefs>
     <ds:schemaRef ds:uri="http://schemas.openxmlformats.org/officeDocument/2006/bibliography"/>
   </ds:schemaRefs>

</xml_diff>

<commit_message>
finish docs + add PDF versions
</commit_message>
<xml_diff>
--- a/docs/Пояснительная записка.docx
+++ b/docs/Пояснительная записка.docx
@@ -12,7 +12,9 @@
         </w:rPr>
       </w:pPr>
       <w:bookmarkStart w:id="0" w:name="_Hlk482758458"/>
+      <w:bookmarkStart w:id="1" w:name="_GoBack"/>
       <w:bookmarkEnd w:id="0"/>
+      <w:bookmarkEnd w:id="1"/>
       <w:r>
         <w:rPr>
           <w:rFonts w:cs="Times New Roman"/>
@@ -4082,7 +4084,7 @@
           <w:szCs w:val="24"/>
         </w:rPr>
       </w:pPr>
-      <w:bookmarkStart w:id="1" w:name="_Toc6459837"/>
+      <w:bookmarkStart w:id="2" w:name="_Toc6459837"/>
       <w:r>
         <w:rPr>
           <w:szCs w:val="24"/>
@@ -4090,7 +4092,7 @@
         <w:lastRenderedPageBreak/>
         <w:t>ТЕХНИЧЕСКИЕ ХАРАКТЕРИСТИКИ</w:t>
       </w:r>
-      <w:bookmarkEnd w:id="1"/>
+      <w:bookmarkEnd w:id="2"/>
     </w:p>
     <w:p>
       <w:pPr>
@@ -4112,7 +4114,7 @@
         </w:rPr>
         <w:t xml:space="preserve"> </w:t>
       </w:r>
-      <w:bookmarkStart w:id="2" w:name="_Toc6459838"/>
+      <w:bookmarkStart w:id="3" w:name="_Toc6459838"/>
       <w:r>
         <w:rPr>
           <w:rStyle w:val="20"/>
@@ -4120,7 +4122,7 @@
         </w:rPr>
         <w:t>Наименование программы</w:t>
       </w:r>
-      <w:bookmarkEnd w:id="2"/>
+      <w:bookmarkEnd w:id="3"/>
       <w:r>
         <w:rPr>
           <w:rFonts w:cs="Times New Roman"/>
@@ -4356,7 +4358,7 @@
         </w:rPr>
         <w:t xml:space="preserve"> </w:t>
       </w:r>
-      <w:bookmarkStart w:id="3" w:name="_Toc6459839"/>
+      <w:bookmarkStart w:id="4" w:name="_Toc6459839"/>
       <w:r>
         <w:rPr>
           <w:rStyle w:val="20"/>
@@ -4385,7 +4387,7 @@
         </w:rPr>
         <w:t>ведется разработка</w:t>
       </w:r>
-      <w:bookmarkEnd w:id="3"/>
+      <w:bookmarkEnd w:id="4"/>
       <w:r>
         <w:rPr>
           <w:rFonts w:cs="Times New Roman"/>
@@ -4458,7 +4460,7 @@
           <w:szCs w:val="24"/>
         </w:rPr>
       </w:pPr>
-      <w:bookmarkStart w:id="4" w:name="_Toc6459840"/>
+      <w:bookmarkStart w:id="5" w:name="_Toc6459840"/>
       <w:r>
         <w:rPr>
           <w:szCs w:val="24"/>
@@ -4466,7 +4468,7 @@
         <w:lastRenderedPageBreak/>
         <w:t>НАЗНАЧЕНИЕ И ОБЛАСТЬ ПРИМЕНЕНИЯ</w:t>
       </w:r>
-      <w:bookmarkEnd w:id="4"/>
+      <w:bookmarkEnd w:id="5"/>
     </w:p>
     <w:p>
       <w:pPr>
@@ -4489,7 +4491,7 @@
         </w:rPr>
         <w:t xml:space="preserve"> </w:t>
       </w:r>
-      <w:bookmarkStart w:id="5" w:name="_Toc6459841"/>
+      <w:bookmarkStart w:id="6" w:name="_Toc6459841"/>
       <w:r>
         <w:rPr>
           <w:rStyle w:val="20"/>
@@ -4497,7 +4499,7 @@
         </w:rPr>
         <w:t>Функциональное назначение</w:t>
       </w:r>
-      <w:bookmarkEnd w:id="5"/>
+      <w:bookmarkEnd w:id="6"/>
       <w:r>
         <w:rPr>
           <w:rFonts w:cs="Times New Roman"/>
@@ -4626,7 +4628,7 @@
         </w:rPr>
         <w:t xml:space="preserve"> </w:t>
       </w:r>
-      <w:bookmarkStart w:id="6" w:name="_Toc6459842"/>
+      <w:bookmarkStart w:id="7" w:name="_Toc6459842"/>
       <w:r>
         <w:rPr>
           <w:rStyle w:val="20"/>
@@ -4634,7 +4636,7 @@
         </w:rPr>
         <w:t>Эксплуатационное назначение</w:t>
       </w:r>
-      <w:bookmarkEnd w:id="6"/>
+      <w:bookmarkEnd w:id="7"/>
       <w:r>
         <w:rPr>
           <w:rFonts w:cs="Times New Roman"/>
@@ -4706,7 +4708,7 @@
           <w:szCs w:val="24"/>
         </w:rPr>
       </w:pPr>
-      <w:bookmarkStart w:id="7" w:name="_Toc6459843"/>
+      <w:bookmarkStart w:id="8" w:name="_Toc6459843"/>
       <w:r>
         <w:rPr>
           <w:szCs w:val="24"/>
@@ -4714,7 +4716,7 @@
         <w:lastRenderedPageBreak/>
         <w:t>ТЕХНИЧЕСКИЕ ХАРАКТЕРИСТИКИ</w:t>
       </w:r>
-      <w:bookmarkEnd w:id="7"/>
+      <w:bookmarkEnd w:id="8"/>
     </w:p>
     <w:p>
       <w:pPr>
@@ -4737,7 +4739,7 @@
         </w:rPr>
         <w:t xml:space="preserve"> </w:t>
       </w:r>
-      <w:bookmarkStart w:id="8" w:name="_Toc6459844"/>
+      <w:bookmarkStart w:id="9" w:name="_Toc6459844"/>
       <w:r>
         <w:rPr>
           <w:rStyle w:val="20"/>
@@ -4745,7 +4747,7 @@
         </w:rPr>
         <w:t>Постановка задачи на разработку программы</w:t>
       </w:r>
-      <w:bookmarkEnd w:id="8"/>
+      <w:bookmarkEnd w:id="9"/>
       <w:r>
         <w:rPr>
           <w:rFonts w:cs="Times New Roman"/>
@@ -6582,7 +6584,7 @@
           <w:szCs w:val="24"/>
         </w:rPr>
       </w:pPr>
-      <w:bookmarkStart w:id="9" w:name="_Toc6459845"/>
+      <w:bookmarkStart w:id="10" w:name="_Toc6459845"/>
       <w:r>
         <w:rPr>
           <w:szCs w:val="24"/>
@@ -6607,7 +6609,7 @@
         </w:rPr>
         <w:t xml:space="preserve"> программы</w:t>
       </w:r>
-      <w:bookmarkEnd w:id="9"/>
+      <w:bookmarkEnd w:id="10"/>
     </w:p>
     <w:p>
       <w:pPr>
@@ -6620,7 +6622,7 @@
           <w:szCs w:val="24"/>
         </w:rPr>
       </w:pPr>
-      <w:bookmarkStart w:id="10" w:name="_Toc6459846"/>
+      <w:bookmarkStart w:id="11" w:name="_Toc6459846"/>
       <w:r>
         <w:rPr>
           <w:szCs w:val="24"/>
@@ -6633,7 +6635,7 @@
         </w:rPr>
         <w:t xml:space="preserve"> программы</w:t>
       </w:r>
-      <w:bookmarkEnd w:id="10"/>
+      <w:bookmarkEnd w:id="11"/>
     </w:p>
     <w:p>
       <w:pPr>
@@ -7083,14 +7085,14 @@
           <w:szCs w:val="24"/>
         </w:rPr>
       </w:pPr>
-      <w:bookmarkStart w:id="11" w:name="_Toc6459847"/>
+      <w:bookmarkStart w:id="12" w:name="_Toc6459847"/>
       <w:r>
         <w:rPr>
           <w:szCs w:val="24"/>
         </w:rPr>
         <w:t>Описание функционирования программы</w:t>
       </w:r>
-      <w:bookmarkEnd w:id="11"/>
+      <w:bookmarkEnd w:id="12"/>
     </w:p>
     <w:p>
       <w:pPr>
@@ -7388,7 +7390,7 @@
         </w:rPr>
         <w:t xml:space="preserve"> </w:t>
       </w:r>
-      <w:bookmarkStart w:id="12" w:name="_Toc6459848"/>
+      <w:bookmarkStart w:id="13" w:name="_Toc6459848"/>
       <w:r>
         <w:rPr>
           <w:szCs w:val="24"/>
@@ -7415,7 +7417,7 @@
         </w:rPr>
         <w:t>GLObject</w:t>
       </w:r>
-      <w:bookmarkEnd w:id="12"/>
+      <w:bookmarkEnd w:id="13"/>
     </w:p>
     <w:p>
       <w:pPr>
@@ -7801,7 +7803,7 @@
         </w:rPr>
         <w:t xml:space="preserve"> </w:t>
       </w:r>
-      <w:bookmarkStart w:id="13" w:name="_Toc6459849"/>
+      <w:bookmarkStart w:id="14" w:name="_Toc6459849"/>
       <w:r>
         <w:rPr>
           <w:szCs w:val="24"/>
@@ -7828,7 +7830,7 @@
         </w:rPr>
         <w:t>OpenGLViewer</w:t>
       </w:r>
-      <w:bookmarkEnd w:id="13"/>
+      <w:bookmarkEnd w:id="14"/>
     </w:p>
     <w:p>
       <w:pPr>
@@ -8061,7 +8063,7 @@
         </w:rPr>
         <w:t xml:space="preserve"> </w:t>
       </w:r>
-      <w:bookmarkStart w:id="14" w:name="_Toc6459850"/>
+      <w:bookmarkStart w:id="15" w:name="_Toc6459850"/>
       <w:r>
         <w:rPr>
           <w:szCs w:val="24"/>
@@ -8095,7 +8097,7 @@
         </w:rPr>
         <w:t>OpenGLTestFrame</w:t>
       </w:r>
-      <w:bookmarkEnd w:id="14"/>
+      <w:bookmarkEnd w:id="15"/>
     </w:p>
     <w:p>
       <w:pPr>
@@ -8276,7 +8278,7 @@
         <w:lastRenderedPageBreak/>
         <w:t xml:space="preserve"> </w:t>
       </w:r>
-      <w:bookmarkStart w:id="15" w:name="_Toc6459851"/>
+      <w:bookmarkStart w:id="16" w:name="_Toc6459851"/>
       <w:r>
         <w:rPr>
           <w:szCs w:val="24"/>
@@ -8295,7 +8297,7 @@
         </w:rPr>
         <w:t>метода организации входных и выходных данных</w:t>
       </w:r>
-      <w:bookmarkEnd w:id="15"/>
+      <w:bookmarkEnd w:id="16"/>
     </w:p>
     <w:p>
       <w:pPr>
@@ -8308,14 +8310,14 @@
           <w:szCs w:val="24"/>
         </w:rPr>
       </w:pPr>
-      <w:bookmarkStart w:id="16" w:name="_Toc6459852"/>
+      <w:bookmarkStart w:id="17" w:name="_Toc6459852"/>
       <w:r>
         <w:rPr>
           <w:szCs w:val="24"/>
         </w:rPr>
         <w:t>Описание и обоснование выбора метода организации входных данных</w:t>
       </w:r>
-      <w:bookmarkEnd w:id="16"/>
+      <w:bookmarkEnd w:id="17"/>
     </w:p>
     <w:p>
       <w:pPr>
@@ -8521,14 +8523,14 @@
           <w:szCs w:val="24"/>
         </w:rPr>
       </w:pPr>
-      <w:bookmarkStart w:id="17" w:name="_Toc6459853"/>
+      <w:bookmarkStart w:id="18" w:name="_Toc6459853"/>
       <w:r>
         <w:rPr>
           <w:szCs w:val="24"/>
         </w:rPr>
         <w:t>Описание и обоснование выбора метода организации выходных данных</w:t>
       </w:r>
-      <w:bookmarkEnd w:id="17"/>
+      <w:bookmarkEnd w:id="18"/>
     </w:p>
     <w:p>
       <w:pPr>
@@ -8607,7 +8609,7 @@
         </w:rPr>
         <w:t xml:space="preserve"> </w:t>
       </w:r>
-      <w:bookmarkStart w:id="18" w:name="_Toc6459854"/>
+      <w:bookmarkStart w:id="19" w:name="_Toc6459854"/>
       <w:r>
         <w:rPr>
           <w:szCs w:val="24"/>
@@ -8620,7 +8622,7 @@
         </w:rPr>
         <w:t>и обоснование выбора технических и программных средств</w:t>
       </w:r>
-      <w:bookmarkEnd w:id="18"/>
+      <w:bookmarkEnd w:id="19"/>
     </w:p>
     <w:p>
       <w:pPr>
@@ -9254,14 +9256,14 @@
           <w:szCs w:val="24"/>
         </w:rPr>
       </w:pPr>
-      <w:bookmarkStart w:id="19" w:name="_Toc6459855"/>
+      <w:bookmarkStart w:id="20" w:name="_Toc6459855"/>
       <w:r>
         <w:rPr>
           <w:szCs w:val="24"/>
         </w:rPr>
         <w:t>ОЖИДАЕМЫЕ ТЕХНИКО-ЭКОНОМИЧЕСКИЕ ПОКАЗАТЕЛИ</w:t>
       </w:r>
-      <w:bookmarkEnd w:id="19"/>
+      <w:bookmarkEnd w:id="20"/>
     </w:p>
     <w:p>
       <w:pPr>
@@ -9284,7 +9286,7 @@
         </w:rPr>
         <w:t xml:space="preserve"> </w:t>
       </w:r>
-      <w:bookmarkStart w:id="20" w:name="_Toc6459856"/>
+      <w:bookmarkStart w:id="21" w:name="_Toc6459856"/>
       <w:r>
         <w:rPr>
           <w:rStyle w:val="20"/>
@@ -9292,7 +9294,7 @@
         </w:rPr>
         <w:t>Предполагаемая потребность</w:t>
       </w:r>
-      <w:bookmarkEnd w:id="20"/>
+      <w:bookmarkEnd w:id="21"/>
       <w:r>
         <w:rPr>
           <w:rFonts w:cs="Times New Roman"/>
@@ -9396,7 +9398,7 @@
         </w:rPr>
         <w:t xml:space="preserve"> </w:t>
       </w:r>
-      <w:bookmarkStart w:id="21" w:name="_Toc6459857"/>
+      <w:bookmarkStart w:id="22" w:name="_Toc6459857"/>
       <w:r>
         <w:rPr>
           <w:rStyle w:val="20"/>
@@ -9404,7 +9406,7 @@
         </w:rPr>
         <w:t>Экономические преимущества разработки по сравнению с отечественными и зарубежными аналогами</w:t>
       </w:r>
-      <w:bookmarkEnd w:id="21"/>
+      <w:bookmarkEnd w:id="22"/>
       <w:r>
         <w:rPr>
           <w:rFonts w:cs="Times New Roman"/>
@@ -9472,7 +9474,7 @@
           <w:szCs w:val="24"/>
         </w:rPr>
       </w:pPr>
-      <w:bookmarkStart w:id="22" w:name="_Toc6459858"/>
+      <w:bookmarkStart w:id="23" w:name="_Toc6459858"/>
       <w:r>
         <w:rPr>
           <w:szCs w:val="24"/>
@@ -9480,7 +9482,7 @@
         <w:lastRenderedPageBreak/>
         <w:t>ИСТОЧНИКИ, ИСПОЛЬЗОВАННЫЕ ПРИ РАЗРАБОТКЕ</w:t>
       </w:r>
-      <w:bookmarkEnd w:id="22"/>
+      <w:bookmarkEnd w:id="23"/>
     </w:p>
     <w:p>
       <w:pPr>
@@ -9896,7 +9898,7 @@
           <w:lang w:eastAsia="ru-RU"/>
         </w:rPr>
       </w:pPr>
-      <w:bookmarkStart w:id="23" w:name="_Toc6459859"/>
+      <w:bookmarkStart w:id="24" w:name="_Toc6459859"/>
       <w:r>
         <w:rPr>
           <w:szCs w:val="24"/>
@@ -9919,7 +9921,7 @@
         </w:rPr>
         <w:t>1</w:t>
       </w:r>
-      <w:bookmarkEnd w:id="23"/>
+      <w:bookmarkEnd w:id="24"/>
     </w:p>
     <w:p>
       <w:pPr>
@@ -13146,8 +13148,6 @@
               </w:rPr>
               <w:t>OpenGLViewerMouseListener</w:t>
             </w:r>
-            <w:bookmarkStart w:id="24" w:name="_GoBack"/>
-            <w:bookmarkEnd w:id="24"/>
           </w:p>
         </w:tc>
         <w:tc>
@@ -43309,7 +43309,7 @@
             <w:noProof/>
             <w:szCs w:val="24"/>
           </w:rPr>
-          <w:t>18</w:t>
+          <w:t>3</w:t>
         </w:r>
         <w:r>
           <w:rPr>
@@ -46113,7 +46113,7 @@
   <a:extraClrSchemeLst/>
   <a:extLst>
     <a:ext uri="{05A4C25C-085E-4340-85A3-A5531E510DB2}">
-      <thm15:themeFamily xmlns:thm15="http://schemas.microsoft.com/office/thememl/2012/main" xmlns="" name="Office Theme" id="{62F939B6-93AF-4DB8-9C6B-D6C7DFDC589F}" vid="{4A3C46E8-61CC-4603-A589-7422A47A8E4A}"/>
+      <thm15:themeFamily xmlns="" xmlns:thm15="http://schemas.microsoft.com/office/thememl/2012/main" name="Office Theme" id="{62F939B6-93AF-4DB8-9C6B-D6C7DFDC589F}" vid="{4A3C46E8-61CC-4603-A589-7422A47A8E4A}"/>
     </a:ext>
   </a:extLst>
 </a:theme>
@@ -46124,7 +46124,7 @@
 </file>
 
 <file path=customXml/itemProps1.xml><?xml version="1.0" encoding="utf-8"?>
-<ds:datastoreItem xmlns:ds="http://schemas.openxmlformats.org/officeDocument/2006/customXml" ds:itemID="{799519B5-DD1A-4479-96A5-5AAEC7445255}">
+<ds:datastoreItem xmlns:ds="http://schemas.openxmlformats.org/officeDocument/2006/customXml" ds:itemID="{08F20ED9-EF40-4636-A23D-F1E5D99521DE}">
   <ds:schemaRefs>
     <ds:schemaRef ds:uri="http://schemas.openxmlformats.org/officeDocument/2006/bibliography"/>
   </ds:schemaRefs>

</xml_diff>